<commit_message>
AUTO FROM WORK 20.09.2022 16:11:59,64
</commit_message>
<xml_diff>
--- a/RELEASE/REPORT/BLANK.docx
+++ b/RELEASE/REPORT/BLANK.docx
@@ -115,32 +115,9 @@
       <w:r>
         <w:rPr>
           <w:sz w:val="28"/>
-        </w:rPr>
-        <w:t xml:space="preserve">«______» </w:t>
-      </w:r>
-      <w:r>
-        <w:rPr>
-          <w:sz w:val="28"/>
-        </w:rPr>
-        <w:t>_________________</w:t>
-      </w:r>
-      <w:r>
-        <w:rPr>
-          <w:sz w:val="28"/>
-        </w:rPr>
-        <w:t>20</w:t>
-      </w:r>
-      <w:r>
-        <w:rPr>
-          <w:sz w:val="28"/>
-        </w:rPr>
-        <w:t>2</w:t>
-      </w:r>
-      <w:r>
-        <w:rPr>
-          <w:sz w:val="28"/>
-        </w:rPr>
-        <w:t>2</w:t>
+          <w:lang w:val="en-US"/>
+        </w:rPr>
+        <w:t>date</w:t>
       </w:r>
       <w:r>
         <w:rPr>
@@ -154,14 +131,25 @@
         <w:spacing w:line="360" w:lineRule="auto"/>
         <w:rPr>
           <w:sz w:val="28"/>
+          <w:lang w:val="en-US"/>
         </w:rPr>
       </w:pPr>
       <w:r>
         <w:rPr>
           <w:sz w:val="28"/>
         </w:rPr>
-        <w:t>Тип ____________________________</w:t>
-      </w:r>
+        <w:t xml:space="preserve">Тип </w:t>
+      </w:r>
+      <w:proofErr w:type="spellStart"/>
+      <w:r>
+        <w:rPr>
+          <w:sz w:val="28"/>
+          <w:u w:val="single"/>
+          <w:lang w:val="en-US"/>
+        </w:rPr>
+        <w:t>tipdv</w:t>
+      </w:r>
+      <w:proofErr w:type="spellEnd"/>
       <w:r>
         <w:rPr>
           <w:sz w:val="28"/>
@@ -179,8 +167,20 @@
           <w:sz w:val="28"/>
         </w:rPr>
         <w:tab/>
-        <w:t>№ ______/_____________</w:t>
-      </w:r>
+        <w:t xml:space="preserve">№ </w:t>
+      </w:r>
+      <w:proofErr w:type="spellStart"/>
+      <w:r>
+        <w:rPr>
+          <w:sz w:val="28"/>
+          <w:u w:val="single"/>
+          <w:lang w:val="en-US"/>
+        </w:rPr>
+        <w:t>numdv</w:t>
+      </w:r>
+      <w:bookmarkStart w:id="0" w:name="_GoBack"/>
+      <w:bookmarkEnd w:id="0"/>
+      <w:proofErr w:type="spellEnd"/>
     </w:p>
     <w:p>
       <w:pPr>
@@ -208,11 +208,20 @@
         </w:rPr>
         <w:t xml:space="preserve"> </w:t>
       </w:r>
-      <w:r>
-        <w:rPr>
-          <w:sz w:val="28"/>
-        </w:rPr>
-        <w:t>________</w:t>
+      <w:proofErr w:type="spellStart"/>
+      <w:r>
+        <w:rPr>
+          <w:sz w:val="28"/>
+          <w:lang w:val="en-US"/>
+        </w:rPr>
+        <w:t>urab</w:t>
+      </w:r>
+      <w:proofErr w:type="spellEnd"/>
+      <w:r>
+        <w:rPr>
+          <w:sz w:val="28"/>
+        </w:rPr>
+        <w:t xml:space="preserve"> </w:t>
       </w:r>
       <w:r>
         <w:rPr>
@@ -239,6 +248,7 @@
         </w:rPr>
         <w:t>2</w:t>
       </w:r>
+      <w:proofErr w:type="gramStart"/>
       <w:r>
         <w:rPr>
           <w:sz w:val="28"/>
@@ -255,7 +265,23 @@
         <w:rPr>
           <w:sz w:val="28"/>
         </w:rPr>
-        <w:t>________</w:t>
+        <w:t xml:space="preserve"> </w:t>
+      </w:r>
+      <w:proofErr w:type="spellStart"/>
+      <w:r>
+        <w:rPr>
+          <w:sz w:val="28"/>
+          <w:lang w:val="en-US"/>
+        </w:rPr>
+        <w:t>prab</w:t>
+      </w:r>
+      <w:proofErr w:type="spellEnd"/>
+      <w:proofErr w:type="gramEnd"/>
+      <w:r>
+        <w:rPr>
+          <w:sz w:val="28"/>
+        </w:rPr>
+        <w:t xml:space="preserve"> </w:t>
       </w:r>
       <w:r>
         <w:rPr>
@@ -305,32 +331,17 @@
         <w:rPr>
           <w:sz w:val="28"/>
         </w:rPr>
-        <w:t>Соединение фаз ______</w:t>
-      </w:r>
-      <w:r>
-        <w:rPr>
-          <w:sz w:val="28"/>
-        </w:rPr>
-        <w:t>__</w:t>
-      </w:r>
-      <w:r>
-        <w:rPr>
-          <w:sz w:val="28"/>
-        </w:rPr>
-        <w:t>_</w:t>
-      </w:r>
-      <w:r>
-        <w:rPr>
-          <w:sz w:val="28"/>
-        </w:rPr>
-        <w:t>___</w:t>
-      </w:r>
-      <w:r>
-        <w:rPr>
-          <w:sz w:val="28"/>
-        </w:rPr>
-        <w:t>___</w:t>
-      </w:r>
+        <w:t xml:space="preserve">Соединение фаз </w:t>
+      </w:r>
+      <w:proofErr w:type="spellStart"/>
+      <w:r>
+        <w:rPr>
+          <w:sz w:val="28"/>
+          <w:lang w:val="en-US"/>
+        </w:rPr>
+        <w:t>fsoed</w:t>
+      </w:r>
+      <w:proofErr w:type="spellEnd"/>
     </w:p>
     <w:p>
       <w:pPr>
@@ -367,7 +378,20 @@
         <w:rPr>
           <w:sz w:val="28"/>
         </w:rPr>
-        <w:t>________</w:t>
+        <w:t>_</w:t>
+      </w:r>
+      <w:r>
+        <w:rPr>
+          <w:sz w:val="28"/>
+          <w:lang w:val="en-US"/>
+        </w:rPr>
+        <w:t>IE</w:t>
+      </w:r>
+      <w:r>
+        <w:rPr>
+          <w:sz w:val="28"/>
+        </w:rPr>
+        <w:t>_</w:t>
       </w:r>
       <w:r>
         <w:rPr>
@@ -380,8 +404,23 @@
         <w:rPr>
           <w:sz w:val="28"/>
         </w:rPr>
-        <w:t>Признак соединения фаз______</w:t>
-      </w:r>
+        <w:t>Признак соединения фаз</w:t>
+      </w:r>
+      <w:r>
+        <w:rPr>
+          <w:sz w:val="28"/>
+        </w:rPr>
+        <w:t xml:space="preserve"> </w:t>
+      </w:r>
+      <w:proofErr w:type="spellStart"/>
+      <w:r>
+        <w:rPr>
+          <w:sz w:val="28"/>
+          <w:lang w:val="en-US"/>
+        </w:rPr>
+        <w:t>fprizn</w:t>
+      </w:r>
+      <w:proofErr w:type="spellEnd"/>
     </w:p>
     <w:p>
       <w:pPr>
@@ -420,20 +459,18 @@
         <w:rPr>
           <w:sz w:val="28"/>
         </w:rPr>
-        <w:t xml:space="preserve"> _________________________________________</w:t>
-      </w:r>
-      <w:r>
-        <w:rPr>
-          <w:sz w:val="28"/>
-        </w:rPr>
-        <w:t>__</w:t>
-      </w:r>
-      <w:r>
-        <w:rPr>
-          <w:sz w:val="28"/>
-        </w:rPr>
-        <w:t>___</w:t>
-      </w:r>
+        <w:t xml:space="preserve"> </w:t>
+      </w:r>
+      <w:proofErr w:type="spellStart"/>
+      <w:r>
+        <w:rPr>
+          <w:sz w:val="28"/>
+          <w:u w:val="single"/>
+          <w:lang w:val="en-US"/>
+        </w:rPr>
+        <w:t>osobenn</w:t>
+      </w:r>
+      <w:proofErr w:type="spellEnd"/>
     </w:p>
     <w:p>
       <w:pPr>
@@ -446,7 +483,79 @@
         <w:rPr>
           <w:sz w:val="28"/>
         </w:rPr>
-        <w:t>________________________________________________________________________________</w:t>
+        <w:t>Влажность</w:t>
+      </w:r>
+      <w:r>
+        <w:rPr>
+          <w:sz w:val="28"/>
+        </w:rPr>
+        <w:t xml:space="preserve"> </w:t>
+      </w:r>
+      <w:proofErr w:type="spellStart"/>
+      <w:r>
+        <w:rPr>
+          <w:sz w:val="28"/>
+          <w:lang w:val="en-US"/>
+        </w:rPr>
+        <w:t>humi</w:t>
+      </w:r>
+      <w:proofErr w:type="spellEnd"/>
+      <w:r>
+        <w:rPr>
+          <w:sz w:val="28"/>
+        </w:rPr>
+        <w:t xml:space="preserve"> </w:t>
+      </w:r>
+      <w:r>
+        <w:rPr>
+          <w:sz w:val="28"/>
+        </w:rPr>
+        <w:t xml:space="preserve">%                          </w:t>
+      </w:r>
+      <w:r>
+        <w:rPr>
+          <w:sz w:val="28"/>
+        </w:rPr>
+        <w:t xml:space="preserve"> Атм. </w:t>
+      </w:r>
+      <w:proofErr w:type="gramStart"/>
+      <w:r>
+        <w:rPr>
+          <w:sz w:val="28"/>
+        </w:rPr>
+        <w:t xml:space="preserve">давление </w:t>
+      </w:r>
+      <w:r>
+        <w:rPr>
+          <w:sz w:val="28"/>
+        </w:rPr>
+        <w:t xml:space="preserve"> </w:t>
+      </w:r>
+      <w:r>
+        <w:rPr>
+          <w:sz w:val="28"/>
+          <w:lang w:val="en-US"/>
+        </w:rPr>
+        <w:t>pressure</w:t>
+      </w:r>
+      <w:proofErr w:type="gramEnd"/>
+      <w:r>
+        <w:rPr>
+          <w:sz w:val="28"/>
+        </w:rPr>
+        <w:t xml:space="preserve"> </w:t>
+      </w:r>
+      <w:r>
+        <w:rPr>
+          <w:sz w:val="28"/>
+        </w:rPr>
+        <w:t>кПа</w:t>
+      </w:r>
+      <w:r>
+        <w:rPr>
+          <w:sz w:val="28"/>
+        </w:rPr>
+        <w:t xml:space="preserve"> </w:t>
       </w:r>
     </w:p>
     <w:p>
@@ -460,49 +569,7 @@
         <w:rPr>
           <w:sz w:val="28"/>
         </w:rPr>
-        <w:t>Влажность</w:t>
-      </w:r>
-      <w:r>
-        <w:rPr>
-          <w:sz w:val="28"/>
-        </w:rPr>
-        <w:t>_</w:t>
-      </w:r>
-      <w:r>
-        <w:rPr>
-          <w:sz w:val="28"/>
-        </w:rPr>
-        <w:t>_______</w:t>
-      </w:r>
-      <w:r>
-        <w:rPr>
-          <w:sz w:val="28"/>
-        </w:rPr>
-        <w:t>__________</w:t>
-      </w:r>
-      <w:r>
-        <w:rPr>
-          <w:sz w:val="28"/>
-        </w:rPr>
-        <w:t xml:space="preserve">%                          </w:t>
-      </w:r>
-      <w:r>
-        <w:rPr>
-          <w:sz w:val="28"/>
-        </w:rPr>
-        <w:t xml:space="preserve"> Атм. давление </w:t>
-      </w:r>
-      <w:r>
-        <w:rPr>
-          <w:sz w:val="28"/>
-        </w:rPr>
-        <w:t>______________________</w:t>
-      </w:r>
-      <w:r>
-        <w:rPr>
-          <w:sz w:val="28"/>
-        </w:rPr>
-        <w:t>кПа</w:t>
+        <w:t>Стенд:</w:t>
       </w:r>
       <w:r>
         <w:rPr>
@@ -510,12 +577,16 @@
         </w:rPr>
         <w:t xml:space="preserve"> </w:t>
       </w:r>
-      <w:r>
-        <w:rPr>
-          <w:sz w:val="28"/>
-        </w:rPr>
-        <w:t>Стенд:_______________________________</w:t>
-      </w:r>
+      <w:proofErr w:type="spellStart"/>
+      <w:r>
+        <w:rPr>
+          <w:sz w:val="28"/>
+          <w:u w:val="single"/>
+          <w:lang w:val="en-US"/>
+        </w:rPr>
+        <w:t>stendn</w:t>
+      </w:r>
+      <w:proofErr w:type="spellEnd"/>
       <w:r>
         <w:rPr>
           <w:sz w:val="28"/>
@@ -526,26 +597,24 @@
         <w:rPr>
           <w:sz w:val="28"/>
         </w:rPr>
-        <w:t>аттестован:________________________</w:t>
-      </w:r>
-      <w:r>
-        <w:rPr>
-          <w:sz w:val="28"/>
-        </w:rPr>
-        <w:t>__</w:t>
-      </w:r>
-      <w:r>
-        <w:rPr>
-          <w:sz w:val="28"/>
-        </w:rPr>
-        <w:t>_</w:t>
-      </w:r>
-      <w:r>
-        <w:rPr>
-          <w:sz w:val="28"/>
-        </w:rPr>
-        <w:t>____</w:t>
-      </w:r>
+        <w:t>аттестован:</w:t>
+      </w:r>
+      <w:r>
+        <w:rPr>
+          <w:sz w:val="28"/>
+        </w:rPr>
+        <w:t xml:space="preserve"> </w:t>
+      </w:r>
+      <w:proofErr w:type="spellStart"/>
+      <w:r>
+        <w:rPr>
+          <w:sz w:val="28"/>
+          <w:u w:val="single"/>
+          <w:lang w:val="en-US"/>
+        </w:rPr>
+        <w:t>stenda</w:t>
+      </w:r>
+      <w:proofErr w:type="spellEnd"/>
       <w:r>
         <w:rPr>
           <w:sz w:val="28"/>
@@ -570,7 +639,21 @@
         <w:rPr>
           <w:sz w:val="28"/>
         </w:rPr>
-        <w:t xml:space="preserve">______________ </w:t>
+        <w:t xml:space="preserve">: </w:t>
+      </w:r>
+      <w:r>
+        <w:rPr>
+          <w:sz w:val="28"/>
+          <w:u w:val="single"/>
+          <w:lang w:val="en-US"/>
+        </w:rPr>
+        <w:t>prim</w:t>
+      </w:r>
+      <w:r>
+        <w:rPr>
+          <w:sz w:val="28"/>
+        </w:rPr>
+        <w:t xml:space="preserve"> </w:t>
       </w:r>
     </w:p>
     <w:tbl>
@@ -669,8 +752,13 @@
         <w:t>R</w:t>
       </w:r>
       <w:r>
-        <w:t>, _____Ом</w:t>
-      </w:r>
+        <w:t xml:space="preserve">, </w:t>
+      </w:r>
+      <w:proofErr w:type="spellStart"/>
+      <w:r>
+        <w:t>stred</w:t>
+      </w:r>
+      <w:proofErr w:type="spellEnd"/>
       <w:r>
         <w:t xml:space="preserve">                </w:t>
       </w:r>
@@ -683,117 +771,15 @@
       <w:r>
         <w:rPr>
           <w:b w:val="0"/>
-        </w:rPr>
-        <w:softHyphen/>
+          <w:lang w:val="en-US"/>
+        </w:rPr>
+        <w:t>temper</w:t>
       </w:r>
       <w:r>
         <w:rPr>
           <w:b w:val="0"/>
         </w:rPr>
-        <w:softHyphen/>
-      </w:r>
-      <w:r>
-        <w:rPr>
-          <w:b w:val="0"/>
-        </w:rPr>
-        <w:softHyphen/>
-      </w:r>
-      <w:r>
-        <w:rPr>
-          <w:b w:val="0"/>
-        </w:rPr>
-        <w:softHyphen/>
-      </w:r>
-      <w:r>
-        <w:rPr>
-          <w:b w:val="0"/>
-        </w:rPr>
-        <w:softHyphen/>
-      </w:r>
-      <w:r>
-        <w:rPr>
-          <w:b w:val="0"/>
-        </w:rPr>
-        <w:softHyphen/>
-      </w:r>
-      <w:r>
-        <w:rPr>
-          <w:b w:val="0"/>
-        </w:rPr>
-        <w:softHyphen/>
-      </w:r>
-      <w:r>
-        <w:rPr>
-          <w:b w:val="0"/>
-        </w:rPr>
-        <w:t>____</w:t>
-      </w:r>
-      <w:r>
-        <w:rPr>
-          <w:b w:val="0"/>
-        </w:rPr>
-        <w:softHyphen/>
-      </w:r>
-      <w:r>
-        <w:rPr>
-          <w:b w:val="0"/>
-        </w:rPr>
-        <w:softHyphen/>
-      </w:r>
-      <w:r>
-        <w:rPr>
-          <w:b w:val="0"/>
-        </w:rPr>
-        <w:softHyphen/>
-      </w:r>
-      <w:r>
-        <w:rPr>
-          <w:b w:val="0"/>
-        </w:rPr>
-        <w:softHyphen/>
-      </w:r>
-      <w:r>
-        <w:rPr>
-          <w:b w:val="0"/>
-        </w:rPr>
-        <w:softHyphen/>
-      </w:r>
-      <w:r>
-        <w:rPr>
-          <w:b w:val="0"/>
-        </w:rPr>
-        <w:softHyphen/>
-      </w:r>
-      <w:r>
-        <w:rPr>
-          <w:b w:val="0"/>
-        </w:rPr>
-        <w:softHyphen/>
-      </w:r>
-      <w:r>
-        <w:rPr>
-          <w:b w:val="0"/>
-        </w:rPr>
-        <w:softHyphen/>
-      </w:r>
-      <w:r>
-        <w:rPr>
-          <w:b w:val="0"/>
-        </w:rPr>
-        <w:softHyphen/>
-      </w:r>
-      <w:r>
-        <w:rPr>
-          <w:b w:val="0"/>
-        </w:rPr>
-        <w:softHyphen/>
-        <w:t>________</w:t>
-      </w:r>
-      <w:r>
-        <w:rPr>
-          <w:b w:val="0"/>
-        </w:rPr>
-        <w:t>_</w:t>
+        <w:t xml:space="preserve"> </w:t>
       </w:r>
       <w:r>
         <w:rPr>
@@ -1069,8 +1055,16 @@
               <w:spacing w:line="360" w:lineRule="auto"/>
               <w:rPr>
                 <w:sz w:val="28"/>
-              </w:rPr>
-            </w:pPr>
+                <w:lang w:val="en-US"/>
+              </w:rPr>
+            </w:pPr>
+            <w:r>
+              <w:rPr>
+                <w:sz w:val="28"/>
+                <w:lang w:val="en-US"/>
+              </w:rPr>
+              <w:t>st11</w:t>
+            </w:r>
           </w:p>
         </w:tc>
         <w:tc>
@@ -1089,8 +1083,16 @@
               <w:spacing w:line="360" w:lineRule="auto"/>
               <w:rPr>
                 <w:sz w:val="28"/>
-              </w:rPr>
-            </w:pPr>
+                <w:lang w:val="en-US"/>
+              </w:rPr>
+            </w:pPr>
+            <w:r>
+              <w:rPr>
+                <w:sz w:val="28"/>
+                <w:lang w:val="en-US"/>
+              </w:rPr>
+              <w:t>st12</w:t>
+            </w:r>
           </w:p>
         </w:tc>
         <w:tc>
@@ -1109,8 +1111,16 @@
               <w:spacing w:line="360" w:lineRule="auto"/>
               <w:rPr>
                 <w:sz w:val="28"/>
-              </w:rPr>
-            </w:pPr>
+                <w:lang w:val="en-US"/>
+              </w:rPr>
+            </w:pPr>
+            <w:r>
+              <w:rPr>
+                <w:sz w:val="28"/>
+                <w:lang w:val="en-US"/>
+              </w:rPr>
+              <w:t>st13</w:t>
+            </w:r>
           </w:p>
         </w:tc>
         <w:tc>
@@ -1223,8 +1233,16 @@
               <w:spacing w:line="360" w:lineRule="auto"/>
               <w:rPr>
                 <w:sz w:val="28"/>
-              </w:rPr>
-            </w:pPr>
+                <w:lang w:val="en-US"/>
+              </w:rPr>
+            </w:pPr>
+            <w:r>
+              <w:rPr>
+                <w:sz w:val="28"/>
+                <w:lang w:val="en-US"/>
+              </w:rPr>
+              <w:t>st21</w:t>
+            </w:r>
           </w:p>
         </w:tc>
         <w:tc>
@@ -1243,8 +1261,16 @@
               <w:spacing w:line="360" w:lineRule="auto"/>
               <w:rPr>
                 <w:sz w:val="28"/>
-              </w:rPr>
-            </w:pPr>
+                <w:lang w:val="en-US"/>
+              </w:rPr>
+            </w:pPr>
+            <w:r>
+              <w:rPr>
+                <w:sz w:val="28"/>
+                <w:lang w:val="en-US"/>
+              </w:rPr>
+              <w:t>st22</w:t>
+            </w:r>
           </w:p>
         </w:tc>
         <w:tc>
@@ -1263,8 +1289,16 @@
               <w:spacing w:line="360" w:lineRule="auto"/>
               <w:rPr>
                 <w:sz w:val="28"/>
-              </w:rPr>
-            </w:pPr>
+                <w:lang w:val="en-US"/>
+              </w:rPr>
+            </w:pPr>
+            <w:r>
+              <w:rPr>
+                <w:sz w:val="28"/>
+                <w:lang w:val="en-US"/>
+              </w:rPr>
+              <w:t>st23</w:t>
+            </w:r>
           </w:p>
         </w:tc>
         <w:tc>
@@ -1306,12 +1340,14 @@
                 <w:szCs w:val="24"/>
               </w:rPr>
             </w:pPr>
+            <w:proofErr w:type="spellStart"/>
             <w:r>
               <w:rPr>
                 <w:szCs w:val="24"/>
               </w:rPr>
-              <w:t>___Ом</w:t>
-            </w:r>
+              <w:t>rizoled</w:t>
+            </w:r>
+            <w:proofErr w:type="spellEnd"/>
           </w:p>
         </w:tc>
         <w:tc>
@@ -1333,12 +1369,14 @@
                 <w:szCs w:val="24"/>
               </w:rPr>
             </w:pPr>
+            <w:proofErr w:type="spellStart"/>
             <w:r>
               <w:rPr>
                 <w:szCs w:val="24"/>
               </w:rPr>
-              <w:t>___Ом</w:t>
-            </w:r>
+              <w:t>rizoled</w:t>
+            </w:r>
+            <w:proofErr w:type="spellEnd"/>
           </w:p>
         </w:tc>
       </w:tr>
@@ -1362,8 +1400,16 @@
               <w:spacing w:line="360" w:lineRule="auto"/>
               <w:rPr>
                 <w:sz w:val="28"/>
-              </w:rPr>
-            </w:pPr>
+                <w:lang w:val="en-US"/>
+              </w:rPr>
+            </w:pPr>
+            <w:r>
+              <w:rPr>
+                <w:sz w:val="28"/>
+                <w:lang w:val="en-US"/>
+              </w:rPr>
+              <w:t>st31</w:t>
+            </w:r>
           </w:p>
         </w:tc>
         <w:tc>
@@ -1382,8 +1428,16 @@
               <w:spacing w:line="360" w:lineRule="auto"/>
               <w:rPr>
                 <w:sz w:val="28"/>
-              </w:rPr>
-            </w:pPr>
+                <w:lang w:val="en-US"/>
+              </w:rPr>
+            </w:pPr>
+            <w:r>
+              <w:rPr>
+                <w:sz w:val="28"/>
+                <w:lang w:val="en-US"/>
+              </w:rPr>
+              <w:t>st32</w:t>
+            </w:r>
           </w:p>
         </w:tc>
         <w:tc>
@@ -1402,8 +1456,16 @@
               <w:spacing w:line="360" w:lineRule="auto"/>
               <w:rPr>
                 <w:sz w:val="28"/>
-              </w:rPr>
-            </w:pPr>
+                <w:lang w:val="en-US"/>
+              </w:rPr>
+            </w:pPr>
+            <w:r>
+              <w:rPr>
+                <w:sz w:val="28"/>
+                <w:lang w:val="en-US"/>
+              </w:rPr>
+              <w:t>st33</w:t>
+            </w:r>
           </w:p>
         </w:tc>
         <w:tc>
@@ -1439,10 +1501,19 @@
           <w:p>
             <w:pPr>
               <w:spacing w:line="360" w:lineRule="auto"/>
-              <w:rPr>
-                <w:sz w:val="28"/>
-              </w:rPr>
-            </w:pPr>
+              <w:jc w:val="center"/>
+              <w:rPr>
+                <w:sz w:val="28"/>
+              </w:rPr>
+            </w:pPr>
+            <w:proofErr w:type="spellStart"/>
+            <w:r>
+              <w:rPr>
+                <w:sz w:val="28"/>
+              </w:rPr>
+              <w:t>rizolvk</w:t>
+            </w:r>
+            <w:proofErr w:type="spellEnd"/>
           </w:p>
         </w:tc>
         <w:tc>
@@ -1459,10 +1530,19 @@
           <w:p>
             <w:pPr>
               <w:spacing w:line="360" w:lineRule="auto"/>
-              <w:rPr>
-                <w:sz w:val="28"/>
-              </w:rPr>
-            </w:pPr>
+              <w:jc w:val="center"/>
+              <w:rPr>
+                <w:sz w:val="28"/>
+              </w:rPr>
+            </w:pPr>
+            <w:proofErr w:type="spellStart"/>
+            <w:r>
+              <w:rPr>
+                <w:sz w:val="28"/>
+              </w:rPr>
+              <w:t>rizolob</w:t>
+            </w:r>
+            <w:proofErr w:type="spellEnd"/>
           </w:p>
         </w:tc>
       </w:tr>
@@ -4134,8 +4214,16 @@
               <w:spacing w:line="360" w:lineRule="auto"/>
               <w:rPr>
                 <w:sz w:val="28"/>
-              </w:rPr>
-            </w:pPr>
+                <w:lang w:val="en-US"/>
+              </w:rPr>
+            </w:pPr>
+            <w:r>
+              <w:rPr>
+                <w:sz w:val="28"/>
+                <w:lang w:val="en-US"/>
+              </w:rPr>
+              <w:t>Kz11</w:t>
+            </w:r>
           </w:p>
         </w:tc>
         <w:tc>
@@ -4152,8 +4240,16 @@
               <w:spacing w:line="360" w:lineRule="auto"/>
               <w:rPr>
                 <w:sz w:val="28"/>
-              </w:rPr>
-            </w:pPr>
+                <w:lang w:val="en-US"/>
+              </w:rPr>
+            </w:pPr>
+            <w:r>
+              <w:rPr>
+                <w:sz w:val="28"/>
+                <w:lang w:val="en-US"/>
+              </w:rPr>
+              <w:t>Kz12</w:t>
+            </w:r>
           </w:p>
         </w:tc>
         <w:tc>
@@ -4169,8 +4265,16 @@
               <w:spacing w:line="360" w:lineRule="auto"/>
               <w:rPr>
                 <w:sz w:val="28"/>
-              </w:rPr>
-            </w:pPr>
+                <w:lang w:val="en-US"/>
+              </w:rPr>
+            </w:pPr>
+            <w:r>
+              <w:rPr>
+                <w:sz w:val="28"/>
+                <w:lang w:val="en-US"/>
+              </w:rPr>
+              <w:t>Kz13</w:t>
+            </w:r>
           </w:p>
         </w:tc>
         <w:tc>
@@ -4186,8 +4290,16 @@
               <w:spacing w:line="360" w:lineRule="auto"/>
               <w:rPr>
                 <w:sz w:val="28"/>
-              </w:rPr>
-            </w:pPr>
+                <w:lang w:val="en-US"/>
+              </w:rPr>
+            </w:pPr>
+            <w:r>
+              <w:rPr>
+                <w:sz w:val="28"/>
+                <w:lang w:val="en-US"/>
+              </w:rPr>
+              <w:t>Kz14</w:t>
+            </w:r>
           </w:p>
         </w:tc>
       </w:tr>
@@ -4233,8 +4345,16 @@
               <w:spacing w:line="360" w:lineRule="auto"/>
               <w:rPr>
                 <w:sz w:val="28"/>
-              </w:rPr>
-            </w:pPr>
+                <w:lang w:val="en-US"/>
+              </w:rPr>
+            </w:pPr>
+            <w:r>
+              <w:rPr>
+                <w:sz w:val="28"/>
+                <w:lang w:val="en-US"/>
+              </w:rPr>
+              <w:t>Kz21</w:t>
+            </w:r>
           </w:p>
         </w:tc>
         <w:tc>
@@ -4251,8 +4371,16 @@
               <w:spacing w:line="360" w:lineRule="auto"/>
               <w:rPr>
                 <w:sz w:val="28"/>
-              </w:rPr>
-            </w:pPr>
+                <w:lang w:val="en-US"/>
+              </w:rPr>
+            </w:pPr>
+            <w:r>
+              <w:rPr>
+                <w:sz w:val="28"/>
+                <w:lang w:val="en-US"/>
+              </w:rPr>
+              <w:t>Kz22</w:t>
+            </w:r>
           </w:p>
         </w:tc>
         <w:tc>
@@ -4267,8 +4395,16 @@
               <w:spacing w:line="360" w:lineRule="auto"/>
               <w:rPr>
                 <w:sz w:val="28"/>
-              </w:rPr>
-            </w:pPr>
+                <w:lang w:val="en-US"/>
+              </w:rPr>
+            </w:pPr>
+            <w:r>
+              <w:rPr>
+                <w:sz w:val="28"/>
+                <w:lang w:val="en-US"/>
+              </w:rPr>
+              <w:t>Kz23</w:t>
+            </w:r>
           </w:p>
         </w:tc>
         <w:tc>
@@ -4283,8 +4419,16 @@
               <w:spacing w:line="360" w:lineRule="auto"/>
               <w:rPr>
                 <w:sz w:val="28"/>
-              </w:rPr>
-            </w:pPr>
+                <w:lang w:val="en-US"/>
+              </w:rPr>
+            </w:pPr>
+            <w:r>
+              <w:rPr>
+                <w:sz w:val="28"/>
+                <w:lang w:val="en-US"/>
+              </w:rPr>
+              <w:t>Kz24</w:t>
+            </w:r>
           </w:p>
         </w:tc>
       </w:tr>
@@ -4330,8 +4474,16 @@
               <w:spacing w:line="360" w:lineRule="auto"/>
               <w:rPr>
                 <w:sz w:val="28"/>
-              </w:rPr>
-            </w:pPr>
+                <w:lang w:val="en-US"/>
+              </w:rPr>
+            </w:pPr>
+            <w:r>
+              <w:rPr>
+                <w:sz w:val="28"/>
+                <w:lang w:val="en-US"/>
+              </w:rPr>
+              <w:t>Kz31</w:t>
+            </w:r>
           </w:p>
         </w:tc>
         <w:tc>
@@ -4348,8 +4500,16 @@
               <w:spacing w:line="360" w:lineRule="auto"/>
               <w:rPr>
                 <w:sz w:val="28"/>
-              </w:rPr>
-            </w:pPr>
+                <w:lang w:val="en-US"/>
+              </w:rPr>
+            </w:pPr>
+            <w:r>
+              <w:rPr>
+                <w:sz w:val="28"/>
+                <w:lang w:val="en-US"/>
+              </w:rPr>
+              <w:t>Kz32</w:t>
+            </w:r>
           </w:p>
         </w:tc>
         <w:tc>
@@ -4364,8 +4524,16 @@
               <w:spacing w:line="360" w:lineRule="auto"/>
               <w:rPr>
                 <w:sz w:val="28"/>
-              </w:rPr>
-            </w:pPr>
+                <w:lang w:val="en-US"/>
+              </w:rPr>
+            </w:pPr>
+            <w:r>
+              <w:rPr>
+                <w:sz w:val="28"/>
+                <w:lang w:val="en-US"/>
+              </w:rPr>
+              <w:t>Kz33</w:t>
+            </w:r>
           </w:p>
         </w:tc>
         <w:tc>
@@ -4380,8 +4548,16 @@
               <w:spacing w:line="360" w:lineRule="auto"/>
               <w:rPr>
                 <w:sz w:val="28"/>
-              </w:rPr>
-            </w:pPr>
+                <w:lang w:val="en-US"/>
+              </w:rPr>
+            </w:pPr>
+            <w:r>
+              <w:rPr>
+                <w:sz w:val="28"/>
+                <w:lang w:val="en-US"/>
+              </w:rPr>
+              <w:t>Kz34</w:t>
+            </w:r>
           </w:p>
         </w:tc>
       </w:tr>
@@ -4427,8 +4603,16 @@
               <w:spacing w:line="360" w:lineRule="auto"/>
               <w:rPr>
                 <w:sz w:val="28"/>
-              </w:rPr>
-            </w:pPr>
+                <w:lang w:val="en-US"/>
+              </w:rPr>
+            </w:pPr>
+            <w:r>
+              <w:rPr>
+                <w:sz w:val="28"/>
+                <w:lang w:val="en-US"/>
+              </w:rPr>
+              <w:t>Kz41</w:t>
+            </w:r>
           </w:p>
         </w:tc>
         <w:tc>
@@ -4445,8 +4629,16 @@
               <w:spacing w:line="360" w:lineRule="auto"/>
               <w:rPr>
                 <w:sz w:val="28"/>
-              </w:rPr>
-            </w:pPr>
+                <w:lang w:val="en-US"/>
+              </w:rPr>
+            </w:pPr>
+            <w:r>
+              <w:rPr>
+                <w:sz w:val="28"/>
+                <w:lang w:val="en-US"/>
+              </w:rPr>
+              <w:t>Kz42</w:t>
+            </w:r>
           </w:p>
         </w:tc>
         <w:tc>
@@ -4461,8 +4653,16 @@
               <w:spacing w:line="360" w:lineRule="auto"/>
               <w:rPr>
                 <w:sz w:val="28"/>
-              </w:rPr>
-            </w:pPr>
+                <w:lang w:val="en-US"/>
+              </w:rPr>
+            </w:pPr>
+            <w:r>
+              <w:rPr>
+                <w:sz w:val="28"/>
+                <w:lang w:val="en-US"/>
+              </w:rPr>
+              <w:t>Kz43</w:t>
+            </w:r>
           </w:p>
         </w:tc>
         <w:tc>
@@ -4477,8 +4677,16 @@
               <w:spacing w:line="360" w:lineRule="auto"/>
               <w:rPr>
                 <w:sz w:val="28"/>
-              </w:rPr>
-            </w:pPr>
+                <w:lang w:val="en-US"/>
+              </w:rPr>
+            </w:pPr>
+            <w:r>
+              <w:rPr>
+                <w:sz w:val="28"/>
+                <w:lang w:val="en-US"/>
+              </w:rPr>
+              <w:t>Kz44</w:t>
+            </w:r>
           </w:p>
         </w:tc>
       </w:tr>
@@ -4524,8 +4732,16 @@
               <w:spacing w:line="360" w:lineRule="auto"/>
               <w:rPr>
                 <w:sz w:val="28"/>
-              </w:rPr>
-            </w:pPr>
+                <w:lang w:val="en-US"/>
+              </w:rPr>
+            </w:pPr>
+            <w:r>
+              <w:rPr>
+                <w:sz w:val="28"/>
+                <w:lang w:val="en-US"/>
+              </w:rPr>
+              <w:t>Kz51</w:t>
+            </w:r>
           </w:p>
         </w:tc>
         <w:tc>
@@ -4542,8 +4758,16 @@
               <w:spacing w:line="360" w:lineRule="auto"/>
               <w:rPr>
                 <w:sz w:val="28"/>
-              </w:rPr>
-            </w:pPr>
+                <w:lang w:val="en-US"/>
+              </w:rPr>
+            </w:pPr>
+            <w:r>
+              <w:rPr>
+                <w:sz w:val="28"/>
+                <w:lang w:val="en-US"/>
+              </w:rPr>
+              <w:t>Kz52</w:t>
+            </w:r>
           </w:p>
         </w:tc>
         <w:tc>
@@ -4558,8 +4782,16 @@
               <w:spacing w:line="360" w:lineRule="auto"/>
               <w:rPr>
                 <w:sz w:val="28"/>
-              </w:rPr>
-            </w:pPr>
+                <w:lang w:val="en-US"/>
+              </w:rPr>
+            </w:pPr>
+            <w:r>
+              <w:rPr>
+                <w:sz w:val="28"/>
+                <w:lang w:val="en-US"/>
+              </w:rPr>
+              <w:t>Kz53</w:t>
+            </w:r>
           </w:p>
         </w:tc>
         <w:tc>
@@ -4574,8 +4806,16 @@
               <w:spacing w:line="360" w:lineRule="auto"/>
               <w:rPr>
                 <w:sz w:val="28"/>
-              </w:rPr>
-            </w:pPr>
+                <w:lang w:val="en-US"/>
+              </w:rPr>
+            </w:pPr>
+            <w:r>
+              <w:rPr>
+                <w:sz w:val="28"/>
+                <w:lang w:val="en-US"/>
+              </w:rPr>
+              <w:t>Kz54</w:t>
+            </w:r>
           </w:p>
         </w:tc>
       </w:tr>
@@ -5053,16 +5293,7 @@
                 <w:sz w:val="28"/>
                 <w:lang w:val="en-US"/>
               </w:rPr>
-              <w:t>rot</w:t>
-            </w:r>
-            <w:bookmarkStart w:id="0" w:name="_GoBack"/>
-            <w:bookmarkEnd w:id="0"/>
-            <w:r>
-              <w:rPr>
-                <w:sz w:val="28"/>
-                <w:lang w:val="en-US"/>
-              </w:rPr>
-              <w:t>2rh</w:t>
+              <w:t>rot2rh</w:t>
             </w:r>
           </w:p>
         </w:tc>
@@ -6821,57 +7052,119 @@
           <w:b/>
           <w:sz w:val="28"/>
         </w:rPr>
+        <w:t xml:space="preserve"> ВАХ</w:t>
+      </w:r>
+      <w:r>
+        <w:rPr>
+          <w:b/>
+          <w:sz w:val="28"/>
+        </w:rPr>
+        <w:t>(дата________</w:t>
+      </w:r>
+      <w:r>
+        <w:rPr>
+          <w:b/>
+          <w:sz w:val="28"/>
+          <w:lang w:val="en-US"/>
+        </w:rPr>
+        <w:t>t</w:t>
+      </w:r>
+      <w:r>
+        <w:rPr>
+          <w:b/>
+          <w:sz w:val="28"/>
+        </w:rPr>
+        <w:t>=</w:t>
+      </w:r>
+      <w:r>
+        <w:rPr>
+          <w:b/>
+          <w:sz w:val="28"/>
+        </w:rPr>
         <w:t xml:space="preserve"> </w:t>
       </w:r>
-      <w:proofErr w:type="gramStart"/>
+      <w:proofErr w:type="spellStart"/>
       <w:r>
         <w:rPr>
           <w:b/>
           <w:sz w:val="28"/>
-        </w:rPr>
-        <w:t>ВАХ</w:t>
-      </w:r>
+          <w:lang w:val="en-US"/>
+        </w:rPr>
+        <w:t>tmpr</w:t>
+      </w:r>
+      <w:proofErr w:type="spellEnd"/>
       <w:r>
         <w:rPr>
           <w:b/>
           <w:sz w:val="28"/>
         </w:rPr>
-        <w:t>(</w:t>
-      </w:r>
-      <w:proofErr w:type="gramEnd"/>
-      <w:r>
-        <w:rPr>
-          <w:b/>
-          <w:sz w:val="28"/>
-        </w:rPr>
-        <w:t>дата________</w:t>
-      </w:r>
-      <w:r>
-        <w:rPr>
-          <w:b/>
+        <w:t xml:space="preserve"> </w:t>
+      </w:r>
+      <w:r>
+        <w:rPr>
+          <w:sz w:val="28"/>
+        </w:rPr>
+        <w:sym w:font="Symbol" w:char="F0B0"/>
+      </w:r>
+      <w:r>
+        <w:rPr>
+          <w:sz w:val="28"/>
+        </w:rPr>
+        <w:t>С, φ=</w:t>
+      </w:r>
+      <w:r>
+        <w:rPr>
+          <w:sz w:val="28"/>
+        </w:rPr>
+        <w:t xml:space="preserve"> </w:t>
+      </w:r>
+      <w:proofErr w:type="spellStart"/>
+      <w:r>
+        <w:rPr>
           <w:sz w:val="28"/>
           <w:lang w:val="en-US"/>
         </w:rPr>
-        <w:t>t</w:t>
-      </w:r>
-      <w:r>
-        <w:rPr>
-          <w:b/>
-          <w:sz w:val="28"/>
-        </w:rPr>
-        <w:t>=____</w:t>
-      </w:r>
-      <w:r>
-        <w:rPr>
-          <w:sz w:val="28"/>
-        </w:rPr>
-        <w:sym w:font="Symbol" w:char="F0B0"/>
-      </w:r>
-      <w:r>
-        <w:rPr>
-          <w:sz w:val="28"/>
-        </w:rPr>
-        <w:t>С, φ=_____%, р=_____кПа</w:t>
+        <w:t>vlag</w:t>
+      </w:r>
+      <w:proofErr w:type="spellEnd"/>
+      <w:r>
+        <w:rPr>
+          <w:sz w:val="28"/>
+        </w:rPr>
+        <w:t xml:space="preserve"> </w:t>
+      </w:r>
+      <w:r>
+        <w:rPr>
+          <w:sz w:val="28"/>
+        </w:rPr>
+        <w:t>%, р=</w:t>
+      </w:r>
+      <w:r>
+        <w:rPr>
+          <w:sz w:val="28"/>
+        </w:rPr>
+        <w:t xml:space="preserve"> </w:t>
+      </w:r>
+      <w:proofErr w:type="spellStart"/>
+      <w:r>
+        <w:rPr>
+          <w:sz w:val="28"/>
+          <w:lang w:val="en-US"/>
+        </w:rPr>
+        <w:t>davl</w:t>
+      </w:r>
+      <w:proofErr w:type="spellEnd"/>
+      <w:r>
+        <w:rPr>
+          <w:sz w:val="28"/>
+        </w:rPr>
+        <w:t xml:space="preserve"> </w:t>
+      </w:r>
+      <w:r>
+        <w:rPr>
+          <w:sz w:val="28"/>
+        </w:rPr>
+        <w:t>кПа</w:t>
       </w:r>
       <w:r>
         <w:rPr>
@@ -6990,8 +7283,27 @@
               <w:rPr>
                 <w:b/>
                 <w:sz w:val="28"/>
-              </w:rPr>
-            </w:pPr>
+                <w:lang w:val="en-US"/>
+              </w:rPr>
+            </w:pPr>
+            <w:proofErr w:type="spellStart"/>
+            <w:r>
+              <w:rPr>
+                <w:b/>
+                <w:sz w:val="28"/>
+                <w:lang w:val="en-US"/>
+              </w:rPr>
+              <w:t>Jj</w:t>
+            </w:r>
+            <w:proofErr w:type="spellEnd"/>
+            <w:r>
+              <w:rPr>
+                <w:b/>
+                <w:sz w:val="28"/>
+                <w:lang w:val="en-US"/>
+              </w:rPr>
+              <w:t xml:space="preserve">  </w:t>
+            </w:r>
           </w:p>
         </w:tc>
         <w:tc>
@@ -7129,8 +7441,17 @@
               <w:rPr>
                 <w:b/>
                 <w:sz w:val="28"/>
-              </w:rPr>
-            </w:pPr>
+                <w:lang w:val="en-US"/>
+              </w:rPr>
+            </w:pPr>
+            <w:r>
+              <w:rPr>
+                <w:b/>
+                <w:sz w:val="28"/>
+                <w:lang w:val="en-US"/>
+              </w:rPr>
+              <w:t>Wh1-1</w:t>
+            </w:r>
           </w:p>
         </w:tc>
         <w:tc>
@@ -7148,8 +7469,17 @@
               <w:rPr>
                 <w:b/>
                 <w:sz w:val="28"/>
-              </w:rPr>
-            </w:pPr>
+                <w:lang w:val="en-US"/>
+              </w:rPr>
+            </w:pPr>
+            <w:r>
+              <w:rPr>
+                <w:b/>
+                <w:sz w:val="28"/>
+                <w:lang w:val="en-US"/>
+              </w:rPr>
+              <w:t>Wh1-2</w:t>
+            </w:r>
           </w:p>
         </w:tc>
         <w:tc>
@@ -7167,8 +7497,17 @@
               <w:rPr>
                 <w:b/>
                 <w:sz w:val="28"/>
-              </w:rPr>
-            </w:pPr>
+                <w:lang w:val="en-US"/>
+              </w:rPr>
+            </w:pPr>
+            <w:r>
+              <w:rPr>
+                <w:b/>
+                <w:sz w:val="28"/>
+                <w:lang w:val="en-US"/>
+              </w:rPr>
+              <w:t>Wh1-3</w:t>
+            </w:r>
           </w:p>
         </w:tc>
         <w:tc>
@@ -7186,8 +7525,17 @@
               <w:rPr>
                 <w:b/>
                 <w:sz w:val="28"/>
-              </w:rPr>
-            </w:pPr>
+                <w:lang w:val="en-US"/>
+              </w:rPr>
+            </w:pPr>
+            <w:r>
+              <w:rPr>
+                <w:b/>
+                <w:sz w:val="28"/>
+                <w:lang w:val="en-US"/>
+              </w:rPr>
+              <w:t>Wh1-4</w:t>
+            </w:r>
           </w:p>
         </w:tc>
         <w:tc>
@@ -7205,8 +7553,17 @@
               <w:rPr>
                 <w:b/>
                 <w:sz w:val="28"/>
-              </w:rPr>
-            </w:pPr>
+                <w:lang w:val="en-US"/>
+              </w:rPr>
+            </w:pPr>
+            <w:r>
+              <w:rPr>
+                <w:b/>
+                <w:sz w:val="28"/>
+                <w:lang w:val="en-US"/>
+              </w:rPr>
+              <w:t>Wh1-5</w:t>
+            </w:r>
           </w:p>
         </w:tc>
         <w:tc>
@@ -7224,8 +7581,17 @@
               <w:rPr>
                 <w:b/>
                 <w:sz w:val="28"/>
-              </w:rPr>
-            </w:pPr>
+                <w:lang w:val="en-US"/>
+              </w:rPr>
+            </w:pPr>
+            <w:r>
+              <w:rPr>
+                <w:b/>
+                <w:sz w:val="28"/>
+                <w:lang w:val="en-US"/>
+              </w:rPr>
+              <w:t>Wh1-6</w:t>
+            </w:r>
           </w:p>
         </w:tc>
         <w:tc>
@@ -7243,8 +7609,17 @@
               <w:rPr>
                 <w:b/>
                 <w:sz w:val="28"/>
-              </w:rPr>
-            </w:pPr>
+                <w:lang w:val="en-US"/>
+              </w:rPr>
+            </w:pPr>
+            <w:r>
+              <w:rPr>
+                <w:b/>
+                <w:sz w:val="28"/>
+                <w:lang w:val="en-US"/>
+              </w:rPr>
+              <w:t>Wh1-7</w:t>
+            </w:r>
           </w:p>
         </w:tc>
         <w:tc>
@@ -7262,8 +7637,17 @@
               <w:rPr>
                 <w:b/>
                 <w:sz w:val="28"/>
-              </w:rPr>
-            </w:pPr>
+                <w:lang w:val="en-US"/>
+              </w:rPr>
+            </w:pPr>
+            <w:r>
+              <w:rPr>
+                <w:b/>
+                <w:sz w:val="28"/>
+                <w:lang w:val="en-US"/>
+              </w:rPr>
+              <w:t>Wh1-8</w:t>
+            </w:r>
           </w:p>
         </w:tc>
       </w:tr>
@@ -7445,8 +7829,16 @@
               <w:spacing w:line="360" w:lineRule="auto"/>
               <w:rPr>
                 <w:sz w:val="28"/>
-              </w:rPr>
-            </w:pPr>
+                <w:lang w:val="en-US"/>
+              </w:rPr>
+            </w:pPr>
+            <w:r>
+              <w:rPr>
+                <w:sz w:val="28"/>
+                <w:lang w:val="en-US"/>
+              </w:rPr>
+              <w:t>Wh2-1</w:t>
+            </w:r>
           </w:p>
         </w:tc>
         <w:tc>
@@ -7463,8 +7855,16 @@
               <w:spacing w:line="360" w:lineRule="auto"/>
               <w:rPr>
                 <w:sz w:val="28"/>
-              </w:rPr>
-            </w:pPr>
+                <w:lang w:val="en-US"/>
+              </w:rPr>
+            </w:pPr>
+            <w:r>
+              <w:rPr>
+                <w:sz w:val="28"/>
+                <w:lang w:val="en-US"/>
+              </w:rPr>
+              <w:t>Wh2-2</w:t>
+            </w:r>
           </w:p>
         </w:tc>
         <w:tc>
@@ -7481,8 +7881,16 @@
               <w:spacing w:line="360" w:lineRule="auto"/>
               <w:rPr>
                 <w:sz w:val="28"/>
-              </w:rPr>
-            </w:pPr>
+                <w:lang w:val="en-US"/>
+              </w:rPr>
+            </w:pPr>
+            <w:r>
+              <w:rPr>
+                <w:sz w:val="28"/>
+                <w:lang w:val="en-US"/>
+              </w:rPr>
+              <w:t>Wh2-3</w:t>
+            </w:r>
           </w:p>
         </w:tc>
         <w:tc>
@@ -7499,8 +7907,16 @@
               <w:spacing w:line="360" w:lineRule="auto"/>
               <w:rPr>
                 <w:sz w:val="28"/>
-              </w:rPr>
-            </w:pPr>
+                <w:lang w:val="en-US"/>
+              </w:rPr>
+            </w:pPr>
+            <w:r>
+              <w:rPr>
+                <w:sz w:val="28"/>
+                <w:lang w:val="en-US"/>
+              </w:rPr>
+              <w:t>Wh2-4</w:t>
+            </w:r>
           </w:p>
         </w:tc>
         <w:tc>
@@ -7517,8 +7933,16 @@
               <w:spacing w:line="360" w:lineRule="auto"/>
               <w:rPr>
                 <w:sz w:val="28"/>
-              </w:rPr>
-            </w:pPr>
+                <w:lang w:val="en-US"/>
+              </w:rPr>
+            </w:pPr>
+            <w:r>
+              <w:rPr>
+                <w:sz w:val="28"/>
+                <w:lang w:val="en-US"/>
+              </w:rPr>
+              <w:t>Wh2-5</w:t>
+            </w:r>
           </w:p>
         </w:tc>
         <w:tc>
@@ -7535,8 +7959,16 @@
               <w:spacing w:line="360" w:lineRule="auto"/>
               <w:rPr>
                 <w:sz w:val="28"/>
-              </w:rPr>
-            </w:pPr>
+                <w:lang w:val="en-US"/>
+              </w:rPr>
+            </w:pPr>
+            <w:r>
+              <w:rPr>
+                <w:sz w:val="28"/>
+                <w:lang w:val="en-US"/>
+              </w:rPr>
+              <w:t>Wh2-6</w:t>
+            </w:r>
           </w:p>
         </w:tc>
         <w:tc>
@@ -7553,8 +7985,16 @@
               <w:spacing w:line="360" w:lineRule="auto"/>
               <w:rPr>
                 <w:sz w:val="28"/>
-              </w:rPr>
-            </w:pPr>
+                <w:lang w:val="en-US"/>
+              </w:rPr>
+            </w:pPr>
+            <w:r>
+              <w:rPr>
+                <w:sz w:val="28"/>
+                <w:lang w:val="en-US"/>
+              </w:rPr>
+              <w:t>Wh2-7</w:t>
+            </w:r>
           </w:p>
         </w:tc>
         <w:tc>
@@ -7571,8 +8011,16 @@
               <w:spacing w:line="360" w:lineRule="auto"/>
               <w:rPr>
                 <w:sz w:val="28"/>
-              </w:rPr>
-            </w:pPr>
+                <w:lang w:val="en-US"/>
+              </w:rPr>
+            </w:pPr>
+            <w:r>
+              <w:rPr>
+                <w:sz w:val="28"/>
+                <w:lang w:val="en-US"/>
+              </w:rPr>
+              <w:t>Wh2-8</w:t>
+            </w:r>
           </w:p>
         </w:tc>
       </w:tr>
@@ -7816,9 +8264,27 @@
           <w:p>
             <w:pPr>
               <w:rPr>
-                <w:szCs w:val="24"/>
-              </w:rPr>
-            </w:pPr>
+                <w:sz w:val="16"/>
+                <w:szCs w:val="16"/>
+                <w:lang w:val="en-US"/>
+              </w:rPr>
+            </w:pPr>
+            <w:r>
+              <w:rPr>
+                <w:sz w:val="16"/>
+                <w:szCs w:val="16"/>
+                <w:lang w:val="en-US"/>
+              </w:rPr>
+              <w:t>Pr1</w:t>
+            </w:r>
+            <w:r>
+              <w:rPr>
+                <w:sz w:val="16"/>
+                <w:szCs w:val="16"/>
+                <w:lang w:val="en-US"/>
+              </w:rPr>
+              <w:t>01</w:t>
+            </w:r>
           </w:p>
         </w:tc>
         <w:tc>
@@ -7834,9 +8300,35 @@
           <w:p>
             <w:pPr>
               <w:rPr>
-                <w:szCs w:val="24"/>
-              </w:rPr>
-            </w:pPr>
+                <w:sz w:val="16"/>
+                <w:szCs w:val="16"/>
+                <w:lang w:val="en-US"/>
+              </w:rPr>
+            </w:pPr>
+            <w:r>
+              <w:rPr>
+                <w:sz w:val="16"/>
+                <w:szCs w:val="16"/>
+                <w:lang w:val="en-US"/>
+              </w:rPr>
+              <w:t>Pr</w:t>
+            </w:r>
+            <w:r>
+              <w:rPr>
+                <w:sz w:val="16"/>
+                <w:szCs w:val="16"/>
+                <w:lang w:val="en-US"/>
+              </w:rPr>
+              <w:t>10</w:t>
+            </w:r>
+            <w:r>
+              <w:rPr>
+                <w:sz w:val="16"/>
+                <w:szCs w:val="16"/>
+                <w:lang w:val="en-US"/>
+              </w:rPr>
+              <w:t>2</w:t>
+            </w:r>
           </w:p>
         </w:tc>
         <w:tc>
@@ -7852,9 +8344,35 @@
           <w:p>
             <w:pPr>
               <w:rPr>
-                <w:szCs w:val="24"/>
-              </w:rPr>
-            </w:pPr>
+                <w:sz w:val="16"/>
+                <w:szCs w:val="16"/>
+                <w:lang w:val="en-US"/>
+              </w:rPr>
+            </w:pPr>
+            <w:r>
+              <w:rPr>
+                <w:sz w:val="16"/>
+                <w:szCs w:val="16"/>
+                <w:lang w:val="en-US"/>
+              </w:rPr>
+              <w:t>Pr</w:t>
+            </w:r>
+            <w:r>
+              <w:rPr>
+                <w:sz w:val="16"/>
+                <w:szCs w:val="16"/>
+                <w:lang w:val="en-US"/>
+              </w:rPr>
+              <w:t>10</w:t>
+            </w:r>
+            <w:r>
+              <w:rPr>
+                <w:sz w:val="16"/>
+                <w:szCs w:val="16"/>
+                <w:lang w:val="en-US"/>
+              </w:rPr>
+              <w:t>3</w:t>
+            </w:r>
           </w:p>
         </w:tc>
         <w:tc>
@@ -7870,9 +8388,35 @@
           <w:p>
             <w:pPr>
               <w:rPr>
-                <w:szCs w:val="24"/>
-              </w:rPr>
-            </w:pPr>
+                <w:sz w:val="16"/>
+                <w:szCs w:val="16"/>
+                <w:lang w:val="en-US"/>
+              </w:rPr>
+            </w:pPr>
+            <w:r>
+              <w:rPr>
+                <w:sz w:val="16"/>
+                <w:szCs w:val="16"/>
+                <w:lang w:val="en-US"/>
+              </w:rPr>
+              <w:t>Pr</w:t>
+            </w:r>
+            <w:r>
+              <w:rPr>
+                <w:sz w:val="16"/>
+                <w:szCs w:val="16"/>
+                <w:lang w:val="en-US"/>
+              </w:rPr>
+              <w:t>10</w:t>
+            </w:r>
+            <w:r>
+              <w:rPr>
+                <w:sz w:val="16"/>
+                <w:szCs w:val="16"/>
+                <w:lang w:val="en-US"/>
+              </w:rPr>
+              <w:t>4</w:t>
+            </w:r>
           </w:p>
         </w:tc>
         <w:tc>
@@ -7888,9 +8432,35 @@
           <w:p>
             <w:pPr>
               <w:rPr>
-                <w:szCs w:val="24"/>
-              </w:rPr>
-            </w:pPr>
+                <w:sz w:val="16"/>
+                <w:szCs w:val="16"/>
+                <w:lang w:val="en-US"/>
+              </w:rPr>
+            </w:pPr>
+            <w:r>
+              <w:rPr>
+                <w:sz w:val="16"/>
+                <w:szCs w:val="16"/>
+                <w:lang w:val="en-US"/>
+              </w:rPr>
+              <w:t>Pr</w:t>
+            </w:r>
+            <w:r>
+              <w:rPr>
+                <w:sz w:val="16"/>
+                <w:szCs w:val="16"/>
+                <w:lang w:val="en-US"/>
+              </w:rPr>
+              <w:t>10</w:t>
+            </w:r>
+            <w:r>
+              <w:rPr>
+                <w:sz w:val="16"/>
+                <w:szCs w:val="16"/>
+                <w:lang w:val="en-US"/>
+              </w:rPr>
+              <w:t>5</w:t>
+            </w:r>
           </w:p>
         </w:tc>
         <w:tc>
@@ -7906,9 +8476,43 @@
           <w:p>
             <w:pPr>
               <w:rPr>
-                <w:szCs w:val="24"/>
-              </w:rPr>
-            </w:pPr>
+                <w:sz w:val="16"/>
+                <w:szCs w:val="16"/>
+                <w:lang w:val="en-US"/>
+              </w:rPr>
+            </w:pPr>
+            <w:r>
+              <w:rPr>
+                <w:sz w:val="16"/>
+                <w:szCs w:val="16"/>
+                <w:lang w:val="en-US"/>
+              </w:rPr>
+              <w:t>P</w:t>
+            </w:r>
+            <w:r>
+              <w:rPr>
+                <w:sz w:val="16"/>
+                <w:szCs w:val="16"/>
+                <w:lang w:val="en-US"/>
+              </w:rPr>
+              <w:t>r</w:t>
+            </w:r>
+            <w:r>
+              <w:rPr>
+                <w:sz w:val="16"/>
+                <w:szCs w:val="16"/>
+                <w:lang w:val="en-US"/>
+              </w:rPr>
+              <w:t>10</w:t>
+            </w:r>
+            <w:r>
+              <w:rPr>
+                <w:sz w:val="16"/>
+                <w:szCs w:val="16"/>
+                <w:lang w:val="en-US"/>
+              </w:rPr>
+              <w:t>6</w:t>
+            </w:r>
           </w:p>
         </w:tc>
         <w:tc>
@@ -7924,9 +8528,27 @@
           <w:p>
             <w:pPr>
               <w:rPr>
-                <w:szCs w:val="24"/>
-              </w:rPr>
-            </w:pPr>
+                <w:sz w:val="16"/>
+                <w:szCs w:val="16"/>
+                <w:lang w:val="en-US"/>
+              </w:rPr>
+            </w:pPr>
+            <w:r>
+              <w:rPr>
+                <w:sz w:val="16"/>
+                <w:szCs w:val="16"/>
+                <w:lang w:val="en-US"/>
+              </w:rPr>
+              <w:t>Pr</w:t>
+            </w:r>
+            <w:r>
+              <w:rPr>
+                <w:sz w:val="16"/>
+                <w:szCs w:val="16"/>
+                <w:lang w:val="en-US"/>
+              </w:rPr>
+              <w:t>107</w:t>
+            </w:r>
           </w:p>
         </w:tc>
         <w:tc>
@@ -7942,9 +8564,35 @@
           <w:p>
             <w:pPr>
               <w:rPr>
-                <w:szCs w:val="24"/>
-              </w:rPr>
-            </w:pPr>
+                <w:sz w:val="16"/>
+                <w:szCs w:val="16"/>
+                <w:lang w:val="en-US"/>
+              </w:rPr>
+            </w:pPr>
+            <w:r>
+              <w:rPr>
+                <w:sz w:val="16"/>
+                <w:szCs w:val="16"/>
+                <w:lang w:val="en-US"/>
+              </w:rPr>
+              <w:t>P</w:t>
+            </w:r>
+            <w:r>
+              <w:rPr>
+                <w:sz w:val="16"/>
+                <w:szCs w:val="16"/>
+                <w:lang w:val="en-US"/>
+              </w:rPr>
+              <w:t>r10</w:t>
+            </w:r>
+            <w:r>
+              <w:rPr>
+                <w:sz w:val="16"/>
+                <w:szCs w:val="16"/>
+                <w:lang w:val="en-US"/>
+              </w:rPr>
+              <w:t>8</w:t>
+            </w:r>
           </w:p>
         </w:tc>
         <w:tc>
@@ -7960,9 +8608,35 @@
           <w:p>
             <w:pPr>
               <w:rPr>
-                <w:szCs w:val="24"/>
-              </w:rPr>
-            </w:pPr>
+                <w:sz w:val="16"/>
+                <w:szCs w:val="16"/>
+                <w:lang w:val="en-US"/>
+              </w:rPr>
+            </w:pPr>
+            <w:r>
+              <w:rPr>
+                <w:sz w:val="16"/>
+                <w:szCs w:val="16"/>
+                <w:lang w:val="en-US"/>
+              </w:rPr>
+              <w:t>Pr</w:t>
+            </w:r>
+            <w:r>
+              <w:rPr>
+                <w:sz w:val="16"/>
+                <w:szCs w:val="16"/>
+                <w:lang w:val="en-US"/>
+              </w:rPr>
+              <w:t>10</w:t>
+            </w:r>
+            <w:r>
+              <w:rPr>
+                <w:sz w:val="16"/>
+                <w:szCs w:val="16"/>
+                <w:lang w:val="en-US"/>
+              </w:rPr>
+              <w:t>9</w:t>
+            </w:r>
           </w:p>
         </w:tc>
         <w:tc>
@@ -7978,9 +8652,35 @@
           <w:p>
             <w:pPr>
               <w:rPr>
-                <w:szCs w:val="24"/>
-              </w:rPr>
-            </w:pPr>
+                <w:sz w:val="16"/>
+                <w:szCs w:val="16"/>
+                <w:lang w:val="en-US"/>
+              </w:rPr>
+            </w:pPr>
+            <w:r>
+              <w:rPr>
+                <w:sz w:val="16"/>
+                <w:szCs w:val="16"/>
+                <w:lang w:val="en-US"/>
+              </w:rPr>
+              <w:t>Pr</w:t>
+            </w:r>
+            <w:r>
+              <w:rPr>
+                <w:sz w:val="16"/>
+                <w:szCs w:val="16"/>
+                <w:lang w:val="en-US"/>
+              </w:rPr>
+              <w:t>1</w:t>
+            </w:r>
+            <w:r>
+              <w:rPr>
+                <w:sz w:val="16"/>
+                <w:szCs w:val="16"/>
+                <w:lang w:val="en-US"/>
+              </w:rPr>
+              <w:t>10</w:t>
+            </w:r>
           </w:p>
         </w:tc>
         <w:tc>
@@ -7996,9 +8696,43 @@
           <w:p>
             <w:pPr>
               <w:rPr>
-                <w:szCs w:val="24"/>
-              </w:rPr>
-            </w:pPr>
+                <w:sz w:val="16"/>
+                <w:szCs w:val="16"/>
+                <w:lang w:val="en-US"/>
+              </w:rPr>
+            </w:pPr>
+            <w:r>
+              <w:rPr>
+                <w:sz w:val="16"/>
+                <w:szCs w:val="16"/>
+                <w:lang w:val="en-US"/>
+              </w:rPr>
+              <w:t>Pr</w:t>
+            </w:r>
+            <w:r>
+              <w:rPr>
+                <w:sz w:val="16"/>
+                <w:szCs w:val="16"/>
+                <w:lang w:val="en-US"/>
+              </w:rPr>
+              <w:t>1</w:t>
+            </w:r>
+            <w:r>
+              <w:rPr>
+                <w:sz w:val="16"/>
+                <w:szCs w:val="16"/>
+                <w:lang w:val="en-US"/>
+              </w:rPr>
+              <w:t>1</w:t>
+            </w:r>
+            <w:r>
+              <w:rPr>
+                <w:sz w:val="16"/>
+                <w:szCs w:val="16"/>
+                <w:lang w:val="en-US"/>
+              </w:rPr>
+              <w:t>1</w:t>
+            </w:r>
           </w:p>
         </w:tc>
         <w:tc>
@@ -8014,9 +8748,35 @@
           <w:p>
             <w:pPr>
               <w:rPr>
-                <w:szCs w:val="24"/>
-              </w:rPr>
-            </w:pPr>
+                <w:sz w:val="16"/>
+                <w:szCs w:val="16"/>
+                <w:lang w:val="en-US"/>
+              </w:rPr>
+            </w:pPr>
+            <w:r>
+              <w:rPr>
+                <w:sz w:val="16"/>
+                <w:szCs w:val="16"/>
+                <w:lang w:val="en-US"/>
+              </w:rPr>
+              <w:t>Pr</w:t>
+            </w:r>
+            <w:r>
+              <w:rPr>
+                <w:sz w:val="16"/>
+                <w:szCs w:val="16"/>
+                <w:lang w:val="en-US"/>
+              </w:rPr>
+              <w:t>1</w:t>
+            </w:r>
+            <w:r>
+              <w:rPr>
+                <w:sz w:val="16"/>
+                <w:szCs w:val="16"/>
+                <w:lang w:val="en-US"/>
+              </w:rPr>
+              <w:t>12</w:t>
+            </w:r>
           </w:p>
         </w:tc>
         <w:tc>
@@ -8032,9 +8792,35 @@
           <w:p>
             <w:pPr>
               <w:rPr>
-                <w:szCs w:val="24"/>
-              </w:rPr>
-            </w:pPr>
+                <w:sz w:val="16"/>
+                <w:szCs w:val="16"/>
+                <w:lang w:val="en-US"/>
+              </w:rPr>
+            </w:pPr>
+            <w:r>
+              <w:rPr>
+                <w:sz w:val="16"/>
+                <w:szCs w:val="16"/>
+                <w:lang w:val="en-US"/>
+              </w:rPr>
+              <w:t>Pr</w:t>
+            </w:r>
+            <w:r>
+              <w:rPr>
+                <w:sz w:val="16"/>
+                <w:szCs w:val="16"/>
+                <w:lang w:val="en-US"/>
+              </w:rPr>
+              <w:t>1</w:t>
+            </w:r>
+            <w:r>
+              <w:rPr>
+                <w:sz w:val="16"/>
+                <w:szCs w:val="16"/>
+                <w:lang w:val="en-US"/>
+              </w:rPr>
+              <w:t>13</w:t>
+            </w:r>
           </w:p>
         </w:tc>
         <w:tc>
@@ -8050,9 +8836,35 @@
           <w:p>
             <w:pPr>
               <w:rPr>
-                <w:szCs w:val="24"/>
-              </w:rPr>
-            </w:pPr>
+                <w:sz w:val="16"/>
+                <w:szCs w:val="16"/>
+                <w:lang w:val="en-US"/>
+              </w:rPr>
+            </w:pPr>
+            <w:r>
+              <w:rPr>
+                <w:sz w:val="16"/>
+                <w:szCs w:val="16"/>
+                <w:lang w:val="en-US"/>
+              </w:rPr>
+              <w:t>Pr</w:t>
+            </w:r>
+            <w:r>
+              <w:rPr>
+                <w:sz w:val="16"/>
+                <w:szCs w:val="16"/>
+                <w:lang w:val="en-US"/>
+              </w:rPr>
+              <w:t>1</w:t>
+            </w:r>
+            <w:r>
+              <w:rPr>
+                <w:sz w:val="16"/>
+                <w:szCs w:val="16"/>
+                <w:lang w:val="en-US"/>
+              </w:rPr>
+              <w:t>14</w:t>
+            </w:r>
           </w:p>
         </w:tc>
         <w:tc>
@@ -8068,9 +8880,35 @@
           <w:p>
             <w:pPr>
               <w:rPr>
-                <w:szCs w:val="24"/>
-              </w:rPr>
-            </w:pPr>
+                <w:sz w:val="16"/>
+                <w:szCs w:val="16"/>
+                <w:lang w:val="en-US"/>
+              </w:rPr>
+            </w:pPr>
+            <w:r>
+              <w:rPr>
+                <w:sz w:val="16"/>
+                <w:szCs w:val="16"/>
+                <w:lang w:val="en-US"/>
+              </w:rPr>
+              <w:t>Pr</w:t>
+            </w:r>
+            <w:r>
+              <w:rPr>
+                <w:sz w:val="16"/>
+                <w:szCs w:val="16"/>
+                <w:lang w:val="en-US"/>
+              </w:rPr>
+              <w:t>1</w:t>
+            </w:r>
+            <w:r>
+              <w:rPr>
+                <w:sz w:val="16"/>
+                <w:szCs w:val="16"/>
+                <w:lang w:val="en-US"/>
+              </w:rPr>
+              <w:t>15</w:t>
+            </w:r>
           </w:p>
         </w:tc>
         <w:tc>
@@ -8086,9 +8924,35 @@
           <w:p>
             <w:pPr>
               <w:rPr>
-                <w:szCs w:val="24"/>
-              </w:rPr>
-            </w:pPr>
+                <w:sz w:val="16"/>
+                <w:szCs w:val="16"/>
+                <w:lang w:val="en-US"/>
+              </w:rPr>
+            </w:pPr>
+            <w:r>
+              <w:rPr>
+                <w:sz w:val="16"/>
+                <w:szCs w:val="16"/>
+                <w:lang w:val="en-US"/>
+              </w:rPr>
+              <w:t>Pr</w:t>
+            </w:r>
+            <w:r>
+              <w:rPr>
+                <w:sz w:val="16"/>
+                <w:szCs w:val="16"/>
+                <w:lang w:val="en-US"/>
+              </w:rPr>
+              <w:t>1</w:t>
+            </w:r>
+            <w:r>
+              <w:rPr>
+                <w:sz w:val="16"/>
+                <w:szCs w:val="16"/>
+                <w:lang w:val="en-US"/>
+              </w:rPr>
+              <w:t>16</w:t>
+            </w:r>
           </w:p>
         </w:tc>
         <w:tc>
@@ -8104,9 +8968,35 @@
           <w:p>
             <w:pPr>
               <w:rPr>
-                <w:szCs w:val="24"/>
-              </w:rPr>
-            </w:pPr>
+                <w:sz w:val="16"/>
+                <w:szCs w:val="16"/>
+                <w:lang w:val="en-US"/>
+              </w:rPr>
+            </w:pPr>
+            <w:r>
+              <w:rPr>
+                <w:sz w:val="16"/>
+                <w:szCs w:val="16"/>
+                <w:lang w:val="en-US"/>
+              </w:rPr>
+              <w:t>Pr</w:t>
+            </w:r>
+            <w:r>
+              <w:rPr>
+                <w:sz w:val="16"/>
+                <w:szCs w:val="16"/>
+                <w:lang w:val="en-US"/>
+              </w:rPr>
+              <w:t>1</w:t>
+            </w:r>
+            <w:r>
+              <w:rPr>
+                <w:sz w:val="16"/>
+                <w:szCs w:val="16"/>
+                <w:lang w:val="en-US"/>
+              </w:rPr>
+              <w:t>17</w:t>
+            </w:r>
           </w:p>
         </w:tc>
         <w:tc>
@@ -8122,9 +9012,35 @@
           <w:p>
             <w:pPr>
               <w:rPr>
-                <w:szCs w:val="24"/>
-              </w:rPr>
-            </w:pPr>
+                <w:sz w:val="16"/>
+                <w:szCs w:val="16"/>
+                <w:lang w:val="en-US"/>
+              </w:rPr>
+            </w:pPr>
+            <w:r>
+              <w:rPr>
+                <w:sz w:val="16"/>
+                <w:szCs w:val="16"/>
+                <w:lang w:val="en-US"/>
+              </w:rPr>
+              <w:t>Pr</w:t>
+            </w:r>
+            <w:r>
+              <w:rPr>
+                <w:sz w:val="16"/>
+                <w:szCs w:val="16"/>
+                <w:lang w:val="en-US"/>
+              </w:rPr>
+              <w:t>1</w:t>
+            </w:r>
+            <w:r>
+              <w:rPr>
+                <w:sz w:val="16"/>
+                <w:szCs w:val="16"/>
+                <w:lang w:val="en-US"/>
+              </w:rPr>
+              <w:t>18</w:t>
+            </w:r>
           </w:p>
         </w:tc>
       </w:tr>
@@ -8169,9 +9085,43 @@
           <w:p>
             <w:pPr>
               <w:rPr>
-                <w:szCs w:val="24"/>
-              </w:rPr>
-            </w:pPr>
+                <w:sz w:val="16"/>
+                <w:szCs w:val="16"/>
+                <w:lang w:val="en-US"/>
+              </w:rPr>
+            </w:pPr>
+            <w:r>
+              <w:rPr>
+                <w:sz w:val="16"/>
+                <w:szCs w:val="16"/>
+                <w:lang w:val="en-US"/>
+              </w:rPr>
+              <w:t>P</w:t>
+            </w:r>
+            <w:r>
+              <w:rPr>
+                <w:sz w:val="16"/>
+                <w:szCs w:val="16"/>
+                <w:lang w:val="en-US"/>
+              </w:rPr>
+              <w:t>z</w:t>
+            </w:r>
+            <w:r>
+              <w:rPr>
+                <w:sz w:val="16"/>
+                <w:szCs w:val="16"/>
+                <w:lang w:val="en-US"/>
+              </w:rPr>
+              <w:t>1</w:t>
+            </w:r>
+            <w:r>
+              <w:rPr>
+                <w:sz w:val="16"/>
+                <w:szCs w:val="16"/>
+                <w:lang w:val="en-US"/>
+              </w:rPr>
+              <w:t>01</w:t>
+            </w:r>
           </w:p>
         </w:tc>
         <w:tc>
@@ -8187,9 +9137,35 @@
           <w:p>
             <w:pPr>
               <w:rPr>
-                <w:szCs w:val="24"/>
-              </w:rPr>
-            </w:pPr>
+                <w:sz w:val="16"/>
+                <w:szCs w:val="16"/>
+                <w:lang w:val="en-US"/>
+              </w:rPr>
+            </w:pPr>
+            <w:r>
+              <w:rPr>
+                <w:sz w:val="16"/>
+                <w:szCs w:val="16"/>
+                <w:lang w:val="en-US"/>
+              </w:rPr>
+              <w:t>P</w:t>
+            </w:r>
+            <w:r>
+              <w:rPr>
+                <w:sz w:val="16"/>
+                <w:szCs w:val="16"/>
+                <w:lang w:val="en-US"/>
+              </w:rPr>
+              <w:t>z10</w:t>
+            </w:r>
+            <w:r>
+              <w:rPr>
+                <w:sz w:val="16"/>
+                <w:szCs w:val="16"/>
+                <w:lang w:val="en-US"/>
+              </w:rPr>
+              <w:t>2</w:t>
+            </w:r>
           </w:p>
         </w:tc>
         <w:tc>
@@ -8205,9 +9181,35 @@
           <w:p>
             <w:pPr>
               <w:rPr>
-                <w:szCs w:val="24"/>
-              </w:rPr>
-            </w:pPr>
+                <w:sz w:val="16"/>
+                <w:szCs w:val="16"/>
+                <w:lang w:val="en-US"/>
+              </w:rPr>
+            </w:pPr>
+            <w:r>
+              <w:rPr>
+                <w:sz w:val="16"/>
+                <w:szCs w:val="16"/>
+                <w:lang w:val="en-US"/>
+              </w:rPr>
+              <w:t>P</w:t>
+            </w:r>
+            <w:r>
+              <w:rPr>
+                <w:sz w:val="16"/>
+                <w:szCs w:val="16"/>
+                <w:lang w:val="en-US"/>
+              </w:rPr>
+              <w:t>z10</w:t>
+            </w:r>
+            <w:r>
+              <w:rPr>
+                <w:sz w:val="16"/>
+                <w:szCs w:val="16"/>
+                <w:lang w:val="en-US"/>
+              </w:rPr>
+              <w:t>3</w:t>
+            </w:r>
           </w:p>
         </w:tc>
         <w:tc>
@@ -8223,9 +9225,35 @@
           <w:p>
             <w:pPr>
               <w:rPr>
-                <w:szCs w:val="24"/>
-              </w:rPr>
-            </w:pPr>
+                <w:sz w:val="16"/>
+                <w:szCs w:val="16"/>
+                <w:lang w:val="en-US"/>
+              </w:rPr>
+            </w:pPr>
+            <w:r>
+              <w:rPr>
+                <w:sz w:val="16"/>
+                <w:szCs w:val="16"/>
+                <w:lang w:val="en-US"/>
+              </w:rPr>
+              <w:t>P</w:t>
+            </w:r>
+            <w:r>
+              <w:rPr>
+                <w:sz w:val="16"/>
+                <w:szCs w:val="16"/>
+                <w:lang w:val="en-US"/>
+              </w:rPr>
+              <w:t>z10</w:t>
+            </w:r>
+            <w:r>
+              <w:rPr>
+                <w:sz w:val="16"/>
+                <w:szCs w:val="16"/>
+                <w:lang w:val="en-US"/>
+              </w:rPr>
+              <w:t>4</w:t>
+            </w:r>
           </w:p>
         </w:tc>
         <w:tc>
@@ -8241,9 +9269,27 @@
           <w:p>
             <w:pPr>
               <w:rPr>
-                <w:szCs w:val="24"/>
-              </w:rPr>
-            </w:pPr>
+                <w:sz w:val="16"/>
+                <w:szCs w:val="16"/>
+                <w:lang w:val="en-US"/>
+              </w:rPr>
+            </w:pPr>
+            <w:r>
+              <w:rPr>
+                <w:sz w:val="16"/>
+                <w:szCs w:val="16"/>
+                <w:lang w:val="en-US"/>
+              </w:rPr>
+              <w:t>Pz10</w:t>
+            </w:r>
+            <w:r>
+              <w:rPr>
+                <w:sz w:val="16"/>
+                <w:szCs w:val="16"/>
+                <w:lang w:val="en-US"/>
+              </w:rPr>
+              <w:t>5</w:t>
+            </w:r>
           </w:p>
         </w:tc>
         <w:tc>
@@ -8259,9 +9305,35 @@
           <w:p>
             <w:pPr>
               <w:rPr>
-                <w:szCs w:val="24"/>
-              </w:rPr>
-            </w:pPr>
+                <w:sz w:val="16"/>
+                <w:szCs w:val="16"/>
+                <w:lang w:val="en-US"/>
+              </w:rPr>
+            </w:pPr>
+            <w:r>
+              <w:rPr>
+                <w:sz w:val="16"/>
+                <w:szCs w:val="16"/>
+                <w:lang w:val="en-US"/>
+              </w:rPr>
+              <w:t>P</w:t>
+            </w:r>
+            <w:r>
+              <w:rPr>
+                <w:sz w:val="16"/>
+                <w:szCs w:val="16"/>
+                <w:lang w:val="en-US"/>
+              </w:rPr>
+              <w:t>z10</w:t>
+            </w:r>
+            <w:r>
+              <w:rPr>
+                <w:sz w:val="16"/>
+                <w:szCs w:val="16"/>
+                <w:lang w:val="en-US"/>
+              </w:rPr>
+              <w:t>6</w:t>
+            </w:r>
           </w:p>
         </w:tc>
         <w:tc>
@@ -8277,9 +9349,35 @@
           <w:p>
             <w:pPr>
               <w:rPr>
-                <w:szCs w:val="24"/>
-              </w:rPr>
-            </w:pPr>
+                <w:sz w:val="16"/>
+                <w:szCs w:val="16"/>
+                <w:lang w:val="en-US"/>
+              </w:rPr>
+            </w:pPr>
+            <w:r>
+              <w:rPr>
+                <w:sz w:val="16"/>
+                <w:szCs w:val="16"/>
+                <w:lang w:val="en-US"/>
+              </w:rPr>
+              <w:t>P</w:t>
+            </w:r>
+            <w:r>
+              <w:rPr>
+                <w:sz w:val="16"/>
+                <w:szCs w:val="16"/>
+                <w:lang w:val="en-US"/>
+              </w:rPr>
+              <w:t>z10</w:t>
+            </w:r>
+            <w:r>
+              <w:rPr>
+                <w:sz w:val="16"/>
+                <w:szCs w:val="16"/>
+                <w:lang w:val="en-US"/>
+              </w:rPr>
+              <w:t>7</w:t>
+            </w:r>
           </w:p>
         </w:tc>
         <w:tc>
@@ -8295,9 +9393,35 @@
           <w:p>
             <w:pPr>
               <w:rPr>
-                <w:szCs w:val="24"/>
-              </w:rPr>
-            </w:pPr>
+                <w:sz w:val="16"/>
+                <w:szCs w:val="16"/>
+                <w:lang w:val="en-US"/>
+              </w:rPr>
+            </w:pPr>
+            <w:r>
+              <w:rPr>
+                <w:sz w:val="16"/>
+                <w:szCs w:val="16"/>
+                <w:lang w:val="en-US"/>
+              </w:rPr>
+              <w:t>P</w:t>
+            </w:r>
+            <w:r>
+              <w:rPr>
+                <w:sz w:val="16"/>
+                <w:szCs w:val="16"/>
+                <w:lang w:val="en-US"/>
+              </w:rPr>
+              <w:t>z10</w:t>
+            </w:r>
+            <w:r>
+              <w:rPr>
+                <w:sz w:val="16"/>
+                <w:szCs w:val="16"/>
+                <w:lang w:val="en-US"/>
+              </w:rPr>
+              <w:t>8</w:t>
+            </w:r>
           </w:p>
         </w:tc>
         <w:tc>
@@ -8313,9 +9437,35 @@
           <w:p>
             <w:pPr>
               <w:rPr>
-                <w:szCs w:val="24"/>
-              </w:rPr>
-            </w:pPr>
+                <w:sz w:val="16"/>
+                <w:szCs w:val="16"/>
+                <w:lang w:val="en-US"/>
+              </w:rPr>
+            </w:pPr>
+            <w:r>
+              <w:rPr>
+                <w:sz w:val="16"/>
+                <w:szCs w:val="16"/>
+                <w:lang w:val="en-US"/>
+              </w:rPr>
+              <w:t>P</w:t>
+            </w:r>
+            <w:r>
+              <w:rPr>
+                <w:sz w:val="16"/>
+                <w:szCs w:val="16"/>
+                <w:lang w:val="en-US"/>
+              </w:rPr>
+              <w:t>z10</w:t>
+            </w:r>
+            <w:r>
+              <w:rPr>
+                <w:sz w:val="16"/>
+                <w:szCs w:val="16"/>
+                <w:lang w:val="en-US"/>
+              </w:rPr>
+              <w:t>9</w:t>
+            </w:r>
           </w:p>
         </w:tc>
         <w:tc>
@@ -8331,9 +9481,35 @@
           <w:p>
             <w:pPr>
               <w:rPr>
-                <w:szCs w:val="24"/>
-              </w:rPr>
-            </w:pPr>
+                <w:sz w:val="16"/>
+                <w:szCs w:val="16"/>
+                <w:lang w:val="en-US"/>
+              </w:rPr>
+            </w:pPr>
+            <w:r>
+              <w:rPr>
+                <w:sz w:val="16"/>
+                <w:szCs w:val="16"/>
+                <w:lang w:val="en-US"/>
+              </w:rPr>
+              <w:t>P</w:t>
+            </w:r>
+            <w:r>
+              <w:rPr>
+                <w:sz w:val="16"/>
+                <w:szCs w:val="16"/>
+                <w:lang w:val="en-US"/>
+              </w:rPr>
+              <w:t>z1</w:t>
+            </w:r>
+            <w:r>
+              <w:rPr>
+                <w:sz w:val="16"/>
+                <w:szCs w:val="16"/>
+                <w:lang w:val="en-US"/>
+              </w:rPr>
+              <w:t>10</w:t>
+            </w:r>
           </w:p>
         </w:tc>
         <w:tc>
@@ -8349,9 +9525,43 @@
           <w:p>
             <w:pPr>
               <w:rPr>
-                <w:szCs w:val="24"/>
-              </w:rPr>
-            </w:pPr>
+                <w:sz w:val="16"/>
+                <w:szCs w:val="16"/>
+                <w:lang w:val="en-US"/>
+              </w:rPr>
+            </w:pPr>
+            <w:r>
+              <w:rPr>
+                <w:sz w:val="16"/>
+                <w:szCs w:val="16"/>
+                <w:lang w:val="en-US"/>
+              </w:rPr>
+              <w:t>P</w:t>
+            </w:r>
+            <w:r>
+              <w:rPr>
+                <w:sz w:val="16"/>
+                <w:szCs w:val="16"/>
+                <w:lang w:val="en-US"/>
+              </w:rPr>
+              <w:t>z</w:t>
+            </w:r>
+            <w:r>
+              <w:rPr>
+                <w:sz w:val="16"/>
+                <w:szCs w:val="16"/>
+                <w:lang w:val="en-US"/>
+              </w:rPr>
+              <w:t>11</w:t>
+            </w:r>
+            <w:r>
+              <w:rPr>
+                <w:sz w:val="16"/>
+                <w:szCs w:val="16"/>
+                <w:lang w:val="en-US"/>
+              </w:rPr>
+              <w:t>1</w:t>
+            </w:r>
           </w:p>
         </w:tc>
         <w:tc>
@@ -8367,9 +9577,35 @@
           <w:p>
             <w:pPr>
               <w:rPr>
-                <w:szCs w:val="24"/>
-              </w:rPr>
-            </w:pPr>
+                <w:sz w:val="16"/>
+                <w:szCs w:val="16"/>
+                <w:lang w:val="en-US"/>
+              </w:rPr>
+            </w:pPr>
+            <w:r>
+              <w:rPr>
+                <w:sz w:val="16"/>
+                <w:szCs w:val="16"/>
+                <w:lang w:val="en-US"/>
+              </w:rPr>
+              <w:t>P</w:t>
+            </w:r>
+            <w:r>
+              <w:rPr>
+                <w:sz w:val="16"/>
+                <w:szCs w:val="16"/>
+                <w:lang w:val="en-US"/>
+              </w:rPr>
+              <w:t>z1</w:t>
+            </w:r>
+            <w:r>
+              <w:rPr>
+                <w:sz w:val="16"/>
+                <w:szCs w:val="16"/>
+                <w:lang w:val="en-US"/>
+              </w:rPr>
+              <w:t>12</w:t>
+            </w:r>
           </w:p>
         </w:tc>
         <w:tc>
@@ -8385,9 +9621,35 @@
           <w:p>
             <w:pPr>
               <w:rPr>
-                <w:szCs w:val="24"/>
-              </w:rPr>
-            </w:pPr>
+                <w:sz w:val="16"/>
+                <w:szCs w:val="16"/>
+                <w:lang w:val="en-US"/>
+              </w:rPr>
+            </w:pPr>
+            <w:r>
+              <w:rPr>
+                <w:sz w:val="16"/>
+                <w:szCs w:val="16"/>
+                <w:lang w:val="en-US"/>
+              </w:rPr>
+              <w:t>P</w:t>
+            </w:r>
+            <w:r>
+              <w:rPr>
+                <w:sz w:val="16"/>
+                <w:szCs w:val="16"/>
+                <w:lang w:val="en-US"/>
+              </w:rPr>
+              <w:t>z1</w:t>
+            </w:r>
+            <w:r>
+              <w:rPr>
+                <w:sz w:val="16"/>
+                <w:szCs w:val="16"/>
+                <w:lang w:val="en-US"/>
+              </w:rPr>
+              <w:t>13</w:t>
+            </w:r>
           </w:p>
         </w:tc>
         <w:tc>
@@ -8403,9 +9665,35 @@
           <w:p>
             <w:pPr>
               <w:rPr>
-                <w:szCs w:val="24"/>
-              </w:rPr>
-            </w:pPr>
+                <w:sz w:val="16"/>
+                <w:szCs w:val="16"/>
+                <w:lang w:val="en-US"/>
+              </w:rPr>
+            </w:pPr>
+            <w:r>
+              <w:rPr>
+                <w:sz w:val="16"/>
+                <w:szCs w:val="16"/>
+                <w:lang w:val="en-US"/>
+              </w:rPr>
+              <w:t>P</w:t>
+            </w:r>
+            <w:r>
+              <w:rPr>
+                <w:sz w:val="16"/>
+                <w:szCs w:val="16"/>
+                <w:lang w:val="en-US"/>
+              </w:rPr>
+              <w:t>z1</w:t>
+            </w:r>
+            <w:r>
+              <w:rPr>
+                <w:sz w:val="16"/>
+                <w:szCs w:val="16"/>
+                <w:lang w:val="en-US"/>
+              </w:rPr>
+              <w:t>14</w:t>
+            </w:r>
           </w:p>
         </w:tc>
         <w:tc>
@@ -8421,9 +9709,35 @@
           <w:p>
             <w:pPr>
               <w:rPr>
-                <w:szCs w:val="24"/>
-              </w:rPr>
-            </w:pPr>
+                <w:sz w:val="16"/>
+                <w:szCs w:val="16"/>
+                <w:lang w:val="en-US"/>
+              </w:rPr>
+            </w:pPr>
+            <w:r>
+              <w:rPr>
+                <w:sz w:val="16"/>
+                <w:szCs w:val="16"/>
+                <w:lang w:val="en-US"/>
+              </w:rPr>
+              <w:t>P</w:t>
+            </w:r>
+            <w:r>
+              <w:rPr>
+                <w:sz w:val="16"/>
+                <w:szCs w:val="16"/>
+                <w:lang w:val="en-US"/>
+              </w:rPr>
+              <w:t>z1</w:t>
+            </w:r>
+            <w:r>
+              <w:rPr>
+                <w:sz w:val="16"/>
+                <w:szCs w:val="16"/>
+                <w:lang w:val="en-US"/>
+              </w:rPr>
+              <w:t>15</w:t>
+            </w:r>
           </w:p>
         </w:tc>
         <w:tc>
@@ -8439,9 +9753,35 @@
           <w:p>
             <w:pPr>
               <w:rPr>
-                <w:szCs w:val="24"/>
-              </w:rPr>
-            </w:pPr>
+                <w:sz w:val="16"/>
+                <w:szCs w:val="16"/>
+                <w:lang w:val="en-US"/>
+              </w:rPr>
+            </w:pPr>
+            <w:r>
+              <w:rPr>
+                <w:sz w:val="16"/>
+                <w:szCs w:val="16"/>
+                <w:lang w:val="en-US"/>
+              </w:rPr>
+              <w:t>P</w:t>
+            </w:r>
+            <w:r>
+              <w:rPr>
+                <w:sz w:val="16"/>
+                <w:szCs w:val="16"/>
+                <w:lang w:val="en-US"/>
+              </w:rPr>
+              <w:t>z1</w:t>
+            </w:r>
+            <w:r>
+              <w:rPr>
+                <w:sz w:val="16"/>
+                <w:szCs w:val="16"/>
+                <w:lang w:val="en-US"/>
+              </w:rPr>
+              <w:t>16</w:t>
+            </w:r>
           </w:p>
         </w:tc>
         <w:tc>
@@ -8457,9 +9797,35 @@
           <w:p>
             <w:pPr>
               <w:rPr>
-                <w:szCs w:val="24"/>
-              </w:rPr>
-            </w:pPr>
+                <w:sz w:val="16"/>
+                <w:szCs w:val="16"/>
+                <w:lang w:val="en-US"/>
+              </w:rPr>
+            </w:pPr>
+            <w:r>
+              <w:rPr>
+                <w:sz w:val="16"/>
+                <w:szCs w:val="16"/>
+                <w:lang w:val="en-US"/>
+              </w:rPr>
+              <w:t>P</w:t>
+            </w:r>
+            <w:r>
+              <w:rPr>
+                <w:sz w:val="16"/>
+                <w:szCs w:val="16"/>
+                <w:lang w:val="en-US"/>
+              </w:rPr>
+              <w:t>z1</w:t>
+            </w:r>
+            <w:r>
+              <w:rPr>
+                <w:sz w:val="16"/>
+                <w:szCs w:val="16"/>
+                <w:lang w:val="en-US"/>
+              </w:rPr>
+              <w:t>17</w:t>
+            </w:r>
           </w:p>
         </w:tc>
         <w:tc>
@@ -8475,16 +9841,41 @@
           <w:p>
             <w:pPr>
               <w:rPr>
-                <w:szCs w:val="24"/>
-              </w:rPr>
-            </w:pPr>
+                <w:sz w:val="16"/>
+                <w:szCs w:val="16"/>
+                <w:lang w:val="en-US"/>
+              </w:rPr>
+            </w:pPr>
+            <w:r>
+              <w:rPr>
+                <w:sz w:val="16"/>
+                <w:szCs w:val="16"/>
+                <w:lang w:val="en-US"/>
+              </w:rPr>
+              <w:t>P</w:t>
+            </w:r>
+            <w:r>
+              <w:rPr>
+                <w:sz w:val="16"/>
+                <w:szCs w:val="16"/>
+                <w:lang w:val="en-US"/>
+              </w:rPr>
+              <w:t>z1</w:t>
+            </w:r>
+            <w:r>
+              <w:rPr>
+                <w:sz w:val="16"/>
+                <w:szCs w:val="16"/>
+                <w:lang w:val="en-US"/>
+              </w:rPr>
+              <w:t>18</w:t>
+            </w:r>
           </w:p>
         </w:tc>
       </w:tr>
     </w:tbl>
     <w:p>
       <w:pPr>
-        <w:spacing w:line="360" w:lineRule="auto"/>
         <w:rPr>
           <w:sz w:val="28"/>
           <w:szCs w:val="28"/>
@@ -8537,34 +9928,46 @@
           <w:sz w:val="28"/>
           <w:szCs w:val="28"/>
         </w:rPr>
-        <w:t>, 1мин.</w:t>
-      </w:r>
-      <w:r>
-        <w:rPr>
+        <w:t xml:space="preserve">, </w:t>
+      </w:r>
+      <w:r>
+        <w:rPr>
+          <w:b/>
           <w:sz w:val="28"/>
           <w:szCs w:val="28"/>
         </w:rPr>
-        <w:t xml:space="preserve"> ____</w:t>
-      </w:r>
-      <w:r>
-        <w:rPr>
+        <w:t xml:space="preserve">1мин. </w:t>
+      </w:r>
+      <w:proofErr w:type="spellStart"/>
+      <w:r>
+        <w:rPr>
+          <w:b/>
           <w:sz w:val="28"/>
           <w:szCs w:val="28"/>
-        </w:rPr>
-        <w:t xml:space="preserve"> </w:t>
-      </w:r>
+          <w:lang w:val="en-US"/>
+        </w:rPr>
+        <w:t>epr</w:t>
+      </w:r>
+      <w:proofErr w:type="spellEnd"/>
       <w:r>
         <w:rPr>
           <w:b/>
           <w:sz w:val="28"/>
           <w:szCs w:val="28"/>
         </w:rPr>
-        <w:t>выдержал.</w:t>
+        <w:t xml:space="preserve"> выдержал</w:t>
+      </w:r>
+      <w:r>
+        <w:rPr>
+          <w:b/>
+          <w:sz w:val="28"/>
+          <w:szCs w:val="28"/>
+        </w:rPr>
+        <w:t>.</w:t>
       </w:r>
     </w:p>
     <w:p>
       <w:pPr>
-        <w:spacing w:line="360" w:lineRule="auto"/>
         <w:rPr>
           <w:sz w:val="28"/>
           <w:szCs w:val="28"/>
@@ -8669,7 +10072,7 @@
           <w:sz w:val="28"/>
           <w:szCs w:val="28"/>
         </w:rPr>
-        <w:t>, 2мин.</w:t>
+        <w:t xml:space="preserve">, </w:t>
       </w:r>
       <w:r>
         <w:rPr>
@@ -8677,21 +10080,26 @@
           <w:sz w:val="28"/>
           <w:szCs w:val="28"/>
         </w:rPr>
-        <w:t xml:space="preserve"> </w:t>
-      </w:r>
-      <w:r>
-        <w:rPr>
+        <w:t xml:space="preserve">2мин. </w:t>
+      </w:r>
+      <w:proofErr w:type="spellStart"/>
+      <w:r>
+        <w:rPr>
+          <w:b/>
           <w:sz w:val="28"/>
           <w:szCs w:val="28"/>
-        </w:rPr>
-        <w:t>____</w:t>
-      </w:r>
-      <w:r>
-        <w:rPr>
+          <w:lang w:val="en-US"/>
+        </w:rPr>
+        <w:t>ipc</w:t>
+      </w:r>
+      <w:proofErr w:type="spellEnd"/>
+      <w:r>
+        <w:rPr>
+          <w:b/>
           <w:sz w:val="28"/>
           <w:szCs w:val="28"/>
         </w:rPr>
-        <w:t xml:space="preserve"> </w:t>
+        <w:t xml:space="preserve"> выдержал</w:t>
       </w:r>
       <w:r>
         <w:rPr>
@@ -8699,12 +10107,11 @@
           <w:sz w:val="28"/>
           <w:szCs w:val="28"/>
         </w:rPr>
-        <w:t>выдержал.</w:t>
+        <w:t>.</w:t>
       </w:r>
     </w:p>
     <w:p>
       <w:pPr>
-        <w:spacing w:line="360" w:lineRule="auto"/>
         <w:rPr>
           <w:b/>
           <w:sz w:val="28"/>
@@ -8717,13 +10124,32 @@
           <w:sz w:val="28"/>
           <w:szCs w:val="28"/>
         </w:rPr>
-        <w:t>Испытание на перегрузку по току I=1,5Iн, 2мин. ____ выдержал</w:t>
-      </w:r>
+        <w:t xml:space="preserve">Испытание на перегрузку по току I=1,5Iн, 2мин. </w:t>
+      </w:r>
+      <w:proofErr w:type="spellStart"/>
       <w:r>
         <w:rPr>
           <w:b/>
           <w:sz w:val="28"/>
           <w:szCs w:val="28"/>
+          <w:lang w:val="en-US"/>
+        </w:rPr>
+        <w:t>ipt</w:t>
+      </w:r>
+      <w:proofErr w:type="spellEnd"/>
+      <w:r>
+        <w:rPr>
+          <w:b/>
+          <w:sz w:val="28"/>
+          <w:szCs w:val="28"/>
+        </w:rPr>
+        <w:t xml:space="preserve"> выдержал</w:t>
+      </w:r>
+      <w:r>
+        <w:rPr>
+          <w:b/>
+          <w:sz w:val="28"/>
+          <w:szCs w:val="28"/>
         </w:rPr>
         <w:t xml:space="preserve"> (</w:t>
       </w:r>
@@ -8743,12 +10169,38 @@
           <w:sz w:val="28"/>
           <w:szCs w:val="28"/>
         </w:rPr>
-        <w:t>____норм)</w:t>
+        <w:t xml:space="preserve"> </w:t>
+      </w:r>
+      <w:proofErr w:type="spellStart"/>
+      <w:r>
+        <w:rPr>
+          <w:b/>
+          <w:sz w:val="28"/>
+          <w:szCs w:val="28"/>
+          <w:lang w:val="en-US"/>
+        </w:rPr>
+        <w:t>triz</w:t>
+      </w:r>
+      <w:proofErr w:type="spellEnd"/>
+      <w:r>
+        <w:rPr>
+          <w:b/>
+          <w:sz w:val="28"/>
+          <w:szCs w:val="28"/>
+        </w:rPr>
+        <w:t xml:space="preserve"> </w:t>
+      </w:r>
+      <w:r>
+        <w:rPr>
+          <w:b/>
+          <w:sz w:val="28"/>
+          <w:szCs w:val="28"/>
+        </w:rPr>
+        <w:t>норм)</w:t>
       </w:r>
     </w:p>
     <w:p>
       <w:pPr>
-        <w:spacing w:line="360" w:lineRule="auto"/>
         <w:rPr>
           <w:b/>
           <w:sz w:val="28"/>
@@ -8838,15 +10290,7 @@
           <w:sz w:val="28"/>
           <w:szCs w:val="28"/>
         </w:rPr>
-        <w:t>____ выдержал</w:t>
-      </w:r>
-      <w:r>
-        <w:rPr>
-          <w:b/>
-          <w:sz w:val="28"/>
-          <w:szCs w:val="28"/>
-        </w:rPr>
-        <w:t>, 1,13</w:t>
+        <w:t xml:space="preserve"> </w:t>
       </w:r>
       <w:r>
         <w:rPr>
@@ -8855,6 +10299,39 @@
           <w:szCs w:val="28"/>
           <w:lang w:val="en-US"/>
         </w:rPr>
+        <w:t>u</w:t>
+      </w:r>
+      <w:r>
+        <w:rPr>
+          <w:b/>
+          <w:sz w:val="28"/>
+          <w:szCs w:val="28"/>
+        </w:rPr>
+        <w:t xml:space="preserve">074 </w:t>
+      </w:r>
+      <w:r>
+        <w:rPr>
+          <w:b/>
+          <w:sz w:val="28"/>
+          <w:szCs w:val="28"/>
+        </w:rPr>
+        <w:t>выдержал</w:t>
+      </w:r>
+      <w:r>
+        <w:rPr>
+          <w:b/>
+          <w:sz w:val="28"/>
+          <w:szCs w:val="28"/>
+        </w:rPr>
+        <w:t>, 1,13</w:t>
+      </w:r>
+      <w:r>
+        <w:rPr>
+          <w:b/>
+          <w:sz w:val="28"/>
+          <w:szCs w:val="28"/>
+          <w:lang w:val="en-US"/>
+        </w:rPr>
         <w:t>U</w:t>
       </w:r>
       <w:r>
@@ -8897,12 +10374,36 @@
           <w:sz w:val="28"/>
           <w:szCs w:val="28"/>
         </w:rPr>
-        <w:t>____ выдержал</w:t>
+        <w:t xml:space="preserve"> </w:t>
+      </w:r>
+      <w:r>
+        <w:rPr>
+          <w:b/>
+          <w:sz w:val="28"/>
+          <w:szCs w:val="28"/>
+          <w:lang w:val="en-US"/>
+        </w:rPr>
+        <w:t>u</w:t>
+      </w:r>
+      <w:r>
+        <w:rPr>
+          <w:b/>
+          <w:sz w:val="28"/>
+          <w:szCs w:val="28"/>
+        </w:rPr>
+        <w:t>113</w:t>
+      </w:r>
+      <w:r>
+        <w:rPr>
+          <w:b/>
+          <w:sz w:val="28"/>
+          <w:szCs w:val="28"/>
+        </w:rPr>
+        <w:t xml:space="preserve"> выдержал</w:t>
       </w:r>
     </w:p>
     <w:p>
       <w:pPr>
-        <w:spacing w:line="276" w:lineRule="auto"/>
         <w:rPr>
           <w:b/>
           <w:sz w:val="28"/>
@@ -8915,7 +10416,35 @@
           <w:sz w:val="28"/>
           <w:szCs w:val="28"/>
         </w:rPr>
-        <w:t>Масса ___________ кг</w:t>
+        <w:t xml:space="preserve">Масса </w:t>
+      </w:r>
+      <w:proofErr w:type="spellStart"/>
+      <w:r>
+        <w:rPr>
+          <w:b/>
+          <w:sz w:val="28"/>
+          <w:szCs w:val="28"/>
+          <w:lang w:val="en-US"/>
+        </w:rPr>
+        <w:t>r</w:t>
+      </w:r>
+      <w:r>
+        <w:rPr>
+          <w:b/>
+          <w:sz w:val="28"/>
+          <w:szCs w:val="28"/>
+          <w:lang w:val="en-US"/>
+        </w:rPr>
+        <w:t>rmass</w:t>
+      </w:r>
+      <w:proofErr w:type="spellEnd"/>
+      <w:r>
+        <w:rPr>
+          <w:b/>
+          <w:sz w:val="28"/>
+          <w:szCs w:val="28"/>
+        </w:rPr>
+        <w:t xml:space="preserve"> кг</w:t>
       </w:r>
     </w:p>
     <w:p>
@@ -8923,6 +10452,7 @@
         <w:spacing w:before="240"/>
       </w:pPr>
       <w:r>
+        <w:lastRenderedPageBreak/>
         <w:t>Испытатель</w:t>
       </w:r>
       <w:r>
@@ -9768,7 +11298,7 @@
 </file>
 
 <file path=customXml/itemProps1.xml><?xml version="1.0" encoding="utf-8"?>
-<ds:datastoreItem xmlns:ds="http://schemas.openxmlformats.org/officeDocument/2006/customXml" ds:itemID="{0D180A66-F477-475E-BEE2-EE9EDBF67812}">
+<ds:datastoreItem xmlns:ds="http://schemas.openxmlformats.org/officeDocument/2006/customXml" ds:itemID="{D7CE592E-7C7F-4A45-989D-4C793B84BE9B}">
   <ds:schemaRefs>
     <ds:schemaRef ds:uri="http://schemas.openxmlformats.org/officeDocument/2006/bibliography"/>
   </ds:schemaRefs>

</xml_diff>